<commit_message>
add new short term costs
</commit_message>
<xml_diff>
--- a/1-submission/juv-immune-paper-iscience.docx
+++ b/1-submission/juv-immune-paper-iscience.docx
@@ -3498,6 +3498,39 @@
           <w:szCs w:val="20"/>
           <w:vertAlign w:val="subscript"/>
         </w:rPr>
+        <w:t>2</w:t>
+      </w:r>
+      <w:r>
+        <w:rPr>
+          <w:rFonts w:ascii="Calibri" w:eastAsia="Calibri" w:hAnsi="Calibri" w:cs="Calibri"/>
+          <w:sz w:val="20"/>
+          <w:szCs w:val="20"/>
+        </w:rPr>
+        <w:t xml:space="preserve"> </w:t>
+      </w:r>
+      <w:r>
+        <w:rPr>
+          <w:rFonts w:ascii="Calibri" w:eastAsia="Calibri" w:hAnsi="Calibri" w:cs="Calibri"/>
+          <w:sz w:val="20"/>
+          <w:szCs w:val="20"/>
+        </w:rPr>
+        <w:t>–</w:t>
+      </w:r>
+      <w:r>
+        <w:rPr>
+          <w:rFonts w:ascii="Calibri" w:eastAsia="Calibri" w:hAnsi="Calibri" w:cs="Calibri"/>
+          <w:sz w:val="20"/>
+          <w:szCs w:val="20"/>
+        </w:rPr>
+        <w:t xml:space="preserve"> month</w:t>
+      </w:r>
+      <w:r>
+        <w:rPr>
+          <w:rFonts w:ascii="Calibri" w:eastAsia="Calibri" w:hAnsi="Calibri" w:cs="Calibri"/>
+          <w:sz w:val="20"/>
+          <w:szCs w:val="20"/>
+          <w:vertAlign w:val="subscript"/>
+        </w:rPr>
         <w:t>1</w:t>
       </w:r>
       <w:r>
@@ -3506,7 +3539,7 @@
           <w:sz w:val="20"/>
           <w:szCs w:val="20"/>
         </w:rPr>
-        <w:t xml:space="preserve"> - month</w:t>
+        <w:t>).  To assess short-term effects of immune activity on growth, we calculated change in lean body mass by subtracting ELBM of given sample at t</w:t>
       </w:r>
       <w:r>
         <w:rPr>
@@ -3515,15 +3548,7 @@
           <w:szCs w:val="20"/>
           <w:vertAlign w:val="subscript"/>
         </w:rPr>
-        <w:t>0</w:t>
-      </w:r>
-      <w:r>
-        <w:rPr>
-          <w:rFonts w:ascii="Calibri" w:eastAsia="Calibri" w:hAnsi="Calibri" w:cs="Calibri"/>
-          <w:sz w:val="20"/>
-          <w:szCs w:val="20"/>
-        </w:rPr>
-        <w:t>).  To assess short-term effects of immune activity on growth, we calculated change in lean body mass by subtracting ELBM of given sample at t</w:t>
+        <w:t>1</w:t>
       </w:r>
       <w:r>
         <w:rPr>
@@ -3532,7 +3557,7 @@
           <w:szCs w:val="20"/>
           <w:vertAlign w:val="subscript"/>
         </w:rPr>
-        <w:t xml:space="preserve">0 </w:t>
+        <w:t xml:space="preserve"> </w:t>
       </w:r>
       <w:r>
         <w:rPr>
@@ -3549,7 +3574,16 @@
           <w:szCs w:val="20"/>
           <w:vertAlign w:val="subscript"/>
         </w:rPr>
-        <w:t xml:space="preserve">1 </w:t>
+        <w:t>2</w:t>
+      </w:r>
+      <w:r>
+        <w:rPr>
+          <w:rFonts w:ascii="Calibri" w:eastAsia="Calibri" w:hAnsi="Calibri" w:cs="Calibri"/>
+          <w:sz w:val="20"/>
+          <w:szCs w:val="20"/>
+          <w:vertAlign w:val="subscript"/>
+        </w:rPr>
+        <w:t xml:space="preserve"> </w:t>
       </w:r>
       <w:r>
         <w:rPr>
@@ -3593,24 +3627,40 @@
           <w:szCs w:val="20"/>
           <w:vertAlign w:val="subscript"/>
         </w:rPr>
+        <w:t>2</w:t>
+      </w:r>
+      <w:r>
+        <w:rPr>
+          <w:rFonts w:ascii="Calibri" w:eastAsia="Calibri" w:hAnsi="Calibri" w:cs="Calibri"/>
+          <w:sz w:val="20"/>
+          <w:szCs w:val="20"/>
+        </w:rPr>
+        <w:t xml:space="preserve"> </w:t>
+      </w:r>
+      <w:r>
+        <w:rPr>
+          <w:rFonts w:ascii="Calibri" w:eastAsia="Calibri" w:hAnsi="Calibri" w:cs="Calibri"/>
+          <w:sz w:val="20"/>
+          <w:szCs w:val="20"/>
+        </w:rPr>
+        <w:t>–</w:t>
+      </w:r>
+      <w:r>
+        <w:rPr>
+          <w:rFonts w:ascii="Calibri" w:eastAsia="Calibri" w:hAnsi="Calibri" w:cs="Calibri"/>
+          <w:sz w:val="20"/>
+          <w:szCs w:val="20"/>
+        </w:rPr>
+        <w:t xml:space="preserve"> t</w:t>
+      </w:r>
+      <w:r>
+        <w:rPr>
+          <w:rFonts w:ascii="Calibri" w:eastAsia="Calibri" w:hAnsi="Calibri" w:cs="Calibri"/>
+          <w:sz w:val="20"/>
+          <w:szCs w:val="20"/>
+          <w:vertAlign w:val="subscript"/>
+        </w:rPr>
         <w:t>1</w:t>
-      </w:r>
-      <w:r>
-        <w:rPr>
-          <w:rFonts w:ascii="Calibri" w:eastAsia="Calibri" w:hAnsi="Calibri" w:cs="Calibri"/>
-          <w:sz w:val="20"/>
-          <w:szCs w:val="20"/>
-        </w:rPr>
-        <w:t xml:space="preserve"> - t</w:t>
-      </w:r>
-      <w:r>
-        <w:rPr>
-          <w:rFonts w:ascii="Calibri" w:eastAsia="Calibri" w:hAnsi="Calibri" w:cs="Calibri"/>
-          <w:sz w:val="20"/>
-          <w:szCs w:val="20"/>
-          <w:vertAlign w:val="subscript"/>
-        </w:rPr>
-        <w:t>0</w:t>
       </w:r>
       <w:r>
         <w:rPr>
@@ -3979,7 +4029,42 @@
           <w:szCs w:val="20"/>
         </w:rPr>
         <w:lastRenderedPageBreak/>
-        <w:t>effects of immune activity on growth, using ∆ELBM as an outcome and sample neopterin concentration at t</w:t>
+        <w:t>effects of immune activity on growth, using ∆</w:t>
+      </w:r>
+      <w:proofErr w:type="spellStart"/>
+      <w:r>
+        <w:rPr>
+          <w:rFonts w:ascii="Calibri" w:eastAsia="Calibri" w:hAnsi="Calibri" w:cs="Calibri"/>
+          <w:sz w:val="20"/>
+          <w:szCs w:val="20"/>
+        </w:rPr>
+        <w:t>ELBM</w:t>
+      </w:r>
+      <w:r>
+        <w:rPr>
+          <w:rFonts w:ascii="Calibri" w:eastAsia="Calibri" w:hAnsi="Calibri" w:cs="Calibri"/>
+          <w:sz w:val="20"/>
+          <w:szCs w:val="20"/>
+          <w:vertAlign w:val="subscript"/>
+        </w:rPr>
+        <w:t>sample</w:t>
+      </w:r>
+      <w:proofErr w:type="spellEnd"/>
+      <w:r>
+        <w:rPr>
+          <w:rFonts w:ascii="Calibri" w:eastAsia="Calibri" w:hAnsi="Calibri" w:cs="Calibri"/>
+          <w:sz w:val="20"/>
+          <w:szCs w:val="20"/>
+        </w:rPr>
+        <w:t xml:space="preserve"> </w:t>
+      </w:r>
+      <w:r>
+        <w:rPr>
+          <w:rFonts w:ascii="Calibri" w:eastAsia="Calibri" w:hAnsi="Calibri" w:cs="Calibri"/>
+          <w:sz w:val="20"/>
+          <w:szCs w:val="20"/>
+        </w:rPr>
+        <w:t>as an outcome and sample neopterin concentration at t</w:t>
       </w:r>
       <w:proofErr w:type="gramStart"/>
       <w:r>
@@ -3989,7 +4074,16 @@
           <w:szCs w:val="20"/>
           <w:vertAlign w:val="subscript"/>
         </w:rPr>
-        <w:t xml:space="preserve">0 </w:t>
+        <w:t>1</w:t>
+      </w:r>
+      <w:r>
+        <w:rPr>
+          <w:rFonts w:ascii="Calibri" w:eastAsia="Calibri" w:hAnsi="Calibri" w:cs="Calibri"/>
+          <w:sz w:val="20"/>
+          <w:szCs w:val="20"/>
+          <w:vertAlign w:val="subscript"/>
+        </w:rPr>
+        <w:t xml:space="preserve"> </w:t>
       </w:r>
       <w:r>
         <w:rPr>
@@ -4015,7 +4109,16 @@
           <w:szCs w:val="20"/>
           <w:vertAlign w:val="subscript"/>
         </w:rPr>
-        <w:t xml:space="preserve">0 </w:t>
+        <w:t>1</w:t>
+      </w:r>
+      <w:r>
+        <w:rPr>
+          <w:rFonts w:ascii="Calibri" w:eastAsia="Calibri" w:hAnsi="Calibri" w:cs="Calibri"/>
+          <w:sz w:val="20"/>
+          <w:szCs w:val="20"/>
+          <w:vertAlign w:val="subscript"/>
+        </w:rPr>
+        <w:t xml:space="preserve"> </w:t>
       </w:r>
       <w:r>
         <w:rPr>
@@ -4032,7 +4135,7 @@
           <w:szCs w:val="20"/>
           <w:vertAlign w:val="subscript"/>
         </w:rPr>
-        <w:t>1</w:t>
+        <w:t>2</w:t>
       </w:r>
       <w:r>
         <w:rPr>
@@ -4852,7 +4955,34 @@
                 <w:szCs w:val="20"/>
                 <w:vertAlign w:val="subscript"/>
               </w:rPr>
-              <w:t xml:space="preserve"> t1-t0</w:t>
+              <w:t xml:space="preserve"> t</w:t>
+            </w:r>
+            <w:r>
+              <w:rPr>
+                <w:rFonts w:ascii="Calibri" w:eastAsia="Calibri" w:hAnsi="Calibri" w:cs="Calibri"/>
+                <w:sz w:val="20"/>
+                <w:szCs w:val="20"/>
+                <w:vertAlign w:val="subscript"/>
+              </w:rPr>
+              <w:t>2</w:t>
+            </w:r>
+            <w:r>
+              <w:rPr>
+                <w:rFonts w:ascii="Calibri" w:eastAsia="Calibri" w:hAnsi="Calibri" w:cs="Calibri"/>
+                <w:sz w:val="20"/>
+                <w:szCs w:val="20"/>
+                <w:vertAlign w:val="subscript"/>
+              </w:rPr>
+              <w:t>-t</w:t>
+            </w:r>
+            <w:r>
+              <w:rPr>
+                <w:rFonts w:ascii="Calibri" w:eastAsia="Calibri" w:hAnsi="Calibri" w:cs="Calibri"/>
+                <w:sz w:val="20"/>
+                <w:szCs w:val="20"/>
+                <w:vertAlign w:val="subscript"/>
+              </w:rPr>
+              <w:t>1</w:t>
             </w:r>
           </w:p>
         </w:tc>
@@ -4928,7 +5058,34 @@
                 <w:szCs w:val="20"/>
                 <w:vertAlign w:val="subscript"/>
               </w:rPr>
-              <w:t>t1-t0</w:t>
+              <w:t>t</w:t>
+            </w:r>
+            <w:r>
+              <w:rPr>
+                <w:rFonts w:ascii="Calibri" w:eastAsia="Calibri" w:hAnsi="Calibri" w:cs="Calibri"/>
+                <w:sz w:val="20"/>
+                <w:szCs w:val="20"/>
+                <w:vertAlign w:val="subscript"/>
+              </w:rPr>
+              <w:t>2</w:t>
+            </w:r>
+            <w:r>
+              <w:rPr>
+                <w:rFonts w:ascii="Calibri" w:eastAsia="Calibri" w:hAnsi="Calibri" w:cs="Calibri"/>
+                <w:sz w:val="20"/>
+                <w:szCs w:val="20"/>
+                <w:vertAlign w:val="subscript"/>
+              </w:rPr>
+              <w:t>-t</w:t>
+            </w:r>
+            <w:r>
+              <w:rPr>
+                <w:rFonts w:ascii="Calibri" w:eastAsia="Calibri" w:hAnsi="Calibri" w:cs="Calibri"/>
+                <w:sz w:val="20"/>
+                <w:szCs w:val="20"/>
+                <w:vertAlign w:val="subscript"/>
+              </w:rPr>
+              <w:t>1</w:t>
             </w:r>
             <w:r>
               <w:rPr>
@@ -4981,7 +5138,34 @@
                 <w:szCs w:val="20"/>
                 <w:vertAlign w:val="subscript"/>
               </w:rPr>
-              <w:t>t1-t0</w:t>
+              <w:t>t</w:t>
+            </w:r>
+            <w:r>
+              <w:rPr>
+                <w:rFonts w:ascii="Calibri" w:eastAsia="Calibri" w:hAnsi="Calibri" w:cs="Calibri"/>
+                <w:sz w:val="20"/>
+                <w:szCs w:val="20"/>
+                <w:vertAlign w:val="subscript"/>
+              </w:rPr>
+              <w:t>2</w:t>
+            </w:r>
+            <w:r>
+              <w:rPr>
+                <w:rFonts w:ascii="Calibri" w:eastAsia="Calibri" w:hAnsi="Calibri" w:cs="Calibri"/>
+                <w:sz w:val="20"/>
+                <w:szCs w:val="20"/>
+                <w:vertAlign w:val="subscript"/>
+              </w:rPr>
+              <w:t>-t</w:t>
+            </w:r>
+            <w:r>
+              <w:rPr>
+                <w:rFonts w:ascii="Calibri" w:eastAsia="Calibri" w:hAnsi="Calibri" w:cs="Calibri"/>
+                <w:sz w:val="20"/>
+                <w:szCs w:val="20"/>
+                <w:vertAlign w:val="subscript"/>
+              </w:rPr>
+              <w:t>1</w:t>
             </w:r>
           </w:p>
         </w:tc>
@@ -7003,7 +7187,7 @@
           <w:szCs w:val="20"/>
           <w:vertAlign w:val="subscript"/>
         </w:rPr>
-        <w:t>0</w:t>
+        <w:t>1</w:t>
       </w:r>
       <w:r>
         <w:rPr>
@@ -7020,7 +7204,7 @@
           <w:szCs w:val="20"/>
           <w:vertAlign w:val="subscript"/>
         </w:rPr>
-        <w:t>1</w:t>
+        <w:t>2</w:t>
       </w:r>
       <w:r>
         <w:rPr>
@@ -8733,7 +8917,34 @@
                 <w:szCs w:val="20"/>
                 <w:vertAlign w:val="subscript"/>
               </w:rPr>
-              <w:t>month1 - 0</w:t>
+              <w:t>month</w:t>
+            </w:r>
+            <w:r>
+              <w:rPr>
+                <w:rFonts w:ascii="Calibri" w:eastAsia="Calibri" w:hAnsi="Calibri" w:cs="Calibri"/>
+                <w:sz w:val="20"/>
+                <w:szCs w:val="20"/>
+                <w:vertAlign w:val="subscript"/>
+              </w:rPr>
+              <w:t>2</w:t>
+            </w:r>
+            <w:r>
+              <w:rPr>
+                <w:rFonts w:ascii="Calibri" w:eastAsia="Calibri" w:hAnsi="Calibri" w:cs="Calibri"/>
+                <w:sz w:val="20"/>
+                <w:szCs w:val="20"/>
+                <w:vertAlign w:val="subscript"/>
+              </w:rPr>
+              <w:t xml:space="preserve"> - </w:t>
+            </w:r>
+            <w:r>
+              <w:rPr>
+                <w:rFonts w:ascii="Calibri" w:eastAsia="Calibri" w:hAnsi="Calibri" w:cs="Calibri"/>
+                <w:sz w:val="20"/>
+                <w:szCs w:val="20"/>
+                <w:vertAlign w:val="subscript"/>
+              </w:rPr>
+              <w:t>1</w:t>
             </w:r>
           </w:p>
         </w:tc>
@@ -10038,7 +10249,34 @@
                 <w:szCs w:val="20"/>
                 <w:vertAlign w:val="subscript"/>
               </w:rPr>
-              <w:t xml:space="preserve"> t1-t0</w:t>
+              <w:t xml:space="preserve"> t</w:t>
+            </w:r>
+            <w:r>
+              <w:rPr>
+                <w:rFonts w:ascii="Calibri" w:eastAsia="Calibri" w:hAnsi="Calibri" w:cs="Calibri"/>
+                <w:sz w:val="20"/>
+                <w:szCs w:val="20"/>
+                <w:vertAlign w:val="subscript"/>
+              </w:rPr>
+              <w:t>2</w:t>
+            </w:r>
+            <w:r>
+              <w:rPr>
+                <w:rFonts w:ascii="Calibri" w:eastAsia="Calibri" w:hAnsi="Calibri" w:cs="Calibri"/>
+                <w:sz w:val="20"/>
+                <w:szCs w:val="20"/>
+                <w:vertAlign w:val="subscript"/>
+              </w:rPr>
+              <w:t>-t</w:t>
+            </w:r>
+            <w:r>
+              <w:rPr>
+                <w:rFonts w:ascii="Calibri" w:eastAsia="Calibri" w:hAnsi="Calibri" w:cs="Calibri"/>
+                <w:sz w:val="20"/>
+                <w:szCs w:val="20"/>
+                <w:vertAlign w:val="subscript"/>
+              </w:rPr>
+              <w:t>1</w:t>
             </w:r>
           </w:p>
         </w:tc>
@@ -10061,14 +10299,14 @@
           <w:p>
             <w:pPr>
               <w:rPr>
-                <w:rFonts w:ascii="Calibri" w:eastAsia="Calibri" w:hAnsi="Calibri" w:cs="Calibri"/>
-                <w:sz w:val="20"/>
-                <w:szCs w:val="20"/>
-              </w:rPr>
-            </w:pPr>
-            <w:r>
-              <w:rPr>
-                <w:rFonts w:ascii="Calibri" w:eastAsia="Calibri" w:hAnsi="Calibri" w:cs="Calibri"/>
+                <w:rFonts w:asciiTheme="majorHAnsi" w:eastAsia="Calibri" w:hAnsiTheme="majorHAnsi" w:cstheme="majorHAnsi"/>
+                <w:sz w:val="20"/>
+                <w:szCs w:val="20"/>
+              </w:rPr>
+            </w:pPr>
+            <w:r>
+              <w:rPr>
+                <w:rFonts w:asciiTheme="majorHAnsi" w:eastAsia="Calibri" w:hAnsiTheme="majorHAnsi" w:cstheme="majorHAnsi"/>
                 <w:sz w:val="20"/>
                 <w:szCs w:val="20"/>
               </w:rPr>
@@ -10095,18 +10333,19 @@
           <w:p>
             <w:pPr>
               <w:rPr>
-                <w:rFonts w:ascii="Calibri" w:eastAsia="Calibri" w:hAnsi="Calibri" w:cs="Calibri"/>
-                <w:sz w:val="20"/>
-                <w:szCs w:val="20"/>
-              </w:rPr>
-            </w:pPr>
-            <w:r>
-              <w:rPr>
-                <w:rFonts w:ascii="Calibri" w:eastAsia="Calibri" w:hAnsi="Calibri" w:cs="Calibri"/>
-                <w:sz w:val="20"/>
-                <w:szCs w:val="20"/>
-              </w:rPr>
-              <w:t>1.033</w:t>
+                <w:rFonts w:asciiTheme="majorHAnsi" w:eastAsia="Calibri" w:hAnsiTheme="majorHAnsi" w:cstheme="majorHAnsi"/>
+                <w:sz w:val="20"/>
+                <w:szCs w:val="20"/>
+              </w:rPr>
+            </w:pPr>
+            <w:r>
+              <w:rPr>
+                <w:rFonts w:asciiTheme="majorHAnsi" w:hAnsiTheme="majorHAnsi" w:cstheme="majorHAnsi"/>
+                <w:sz w:val="20"/>
+                <w:szCs w:val="20"/>
+                <w:lang w:val="en-US"/>
+              </w:rPr>
+              <w:t>1.027</w:t>
             </w:r>
           </w:p>
         </w:tc>
@@ -10129,18 +10368,19 @@
           <w:p>
             <w:pPr>
               <w:rPr>
-                <w:rFonts w:ascii="Calibri" w:eastAsia="Calibri" w:hAnsi="Calibri" w:cs="Calibri"/>
-                <w:sz w:val="20"/>
-                <w:szCs w:val="20"/>
-              </w:rPr>
-            </w:pPr>
-            <w:r>
-              <w:rPr>
-                <w:rFonts w:ascii="Calibri" w:eastAsia="Calibri" w:hAnsi="Calibri" w:cs="Calibri"/>
-                <w:sz w:val="20"/>
-                <w:szCs w:val="20"/>
-              </w:rPr>
-              <w:t>0.246</w:t>
+                <w:rFonts w:asciiTheme="majorHAnsi" w:eastAsia="Calibri" w:hAnsiTheme="majorHAnsi" w:cstheme="majorHAnsi"/>
+                <w:sz w:val="20"/>
+                <w:szCs w:val="20"/>
+              </w:rPr>
+            </w:pPr>
+            <w:r>
+              <w:rPr>
+                <w:rFonts w:asciiTheme="majorHAnsi" w:hAnsiTheme="majorHAnsi" w:cstheme="majorHAnsi"/>
+                <w:sz w:val="20"/>
+                <w:szCs w:val="20"/>
+                <w:lang w:val="en-US"/>
+              </w:rPr>
+              <w:t>0.247</w:t>
             </w:r>
           </w:p>
         </w:tc>
@@ -10163,18 +10403,19 @@
           <w:p>
             <w:pPr>
               <w:rPr>
-                <w:rFonts w:ascii="Calibri" w:eastAsia="Calibri" w:hAnsi="Calibri" w:cs="Calibri"/>
-                <w:sz w:val="20"/>
-                <w:szCs w:val="20"/>
-              </w:rPr>
-            </w:pPr>
-            <w:r>
-              <w:rPr>
-                <w:rFonts w:ascii="Calibri" w:eastAsia="Calibri" w:hAnsi="Calibri" w:cs="Calibri"/>
-                <w:sz w:val="20"/>
-                <w:szCs w:val="20"/>
-              </w:rPr>
-              <w:t>[0.55,1.51]</w:t>
+                <w:rFonts w:asciiTheme="majorHAnsi" w:eastAsia="Calibri" w:hAnsiTheme="majorHAnsi" w:cstheme="majorHAnsi"/>
+                <w:sz w:val="20"/>
+                <w:szCs w:val="20"/>
+              </w:rPr>
+            </w:pPr>
+            <w:r>
+              <w:rPr>
+                <w:rFonts w:asciiTheme="majorHAnsi" w:hAnsiTheme="majorHAnsi" w:cstheme="majorHAnsi"/>
+                <w:sz w:val="20"/>
+                <w:szCs w:val="20"/>
+                <w:lang w:val="en-US"/>
+              </w:rPr>
+              <w:t>[0.54,1.51]</w:t>
             </w:r>
           </w:p>
         </w:tc>
@@ -10197,14 +10438,14 @@
           <w:p>
             <w:pPr>
               <w:rPr>
-                <w:rFonts w:ascii="Calibri" w:eastAsia="Calibri" w:hAnsi="Calibri" w:cs="Calibri"/>
-                <w:sz w:val="20"/>
-                <w:szCs w:val="20"/>
-              </w:rPr>
-            </w:pPr>
-            <w:r>
-              <w:rPr>
-                <w:rFonts w:ascii="Calibri" w:eastAsia="Calibri" w:hAnsi="Calibri" w:cs="Calibri"/>
+                <w:rFonts w:asciiTheme="majorHAnsi" w:eastAsia="Calibri" w:hAnsiTheme="majorHAnsi" w:cstheme="majorHAnsi"/>
+                <w:sz w:val="20"/>
+                <w:szCs w:val="20"/>
+              </w:rPr>
+            </w:pPr>
+            <w:r>
+              <w:rPr>
+                <w:rFonts w:asciiTheme="majorHAnsi" w:eastAsia="Calibri" w:hAnsiTheme="majorHAnsi" w:cstheme="majorHAnsi"/>
                 <w:sz w:val="20"/>
                 <w:szCs w:val="20"/>
               </w:rPr>
@@ -10270,14 +10511,14 @@
           <w:p>
             <w:pPr>
               <w:rPr>
-                <w:rFonts w:ascii="Calibri" w:eastAsia="Calibri" w:hAnsi="Calibri" w:cs="Calibri"/>
-                <w:sz w:val="20"/>
-                <w:szCs w:val="20"/>
-              </w:rPr>
-            </w:pPr>
-            <w:r>
-              <w:rPr>
-                <w:rFonts w:ascii="Calibri" w:eastAsia="Calibri" w:hAnsi="Calibri" w:cs="Calibri"/>
+                <w:rFonts w:asciiTheme="majorHAnsi" w:eastAsia="Calibri" w:hAnsiTheme="majorHAnsi" w:cstheme="majorHAnsi"/>
+                <w:sz w:val="20"/>
+                <w:szCs w:val="20"/>
+              </w:rPr>
+            </w:pPr>
+            <w:r>
+              <w:rPr>
+                <w:rFonts w:asciiTheme="majorHAnsi" w:eastAsia="Calibri" w:hAnsiTheme="majorHAnsi" w:cstheme="majorHAnsi"/>
                 <w:sz w:val="20"/>
                 <w:szCs w:val="20"/>
               </w:rPr>
@@ -10304,18 +10545,19 @@
           <w:p>
             <w:pPr>
               <w:rPr>
-                <w:rFonts w:ascii="Calibri" w:eastAsia="Calibri" w:hAnsi="Calibri" w:cs="Calibri"/>
-                <w:sz w:val="20"/>
-                <w:szCs w:val="20"/>
-              </w:rPr>
-            </w:pPr>
-            <w:r>
-              <w:rPr>
-                <w:rFonts w:ascii="Calibri" w:eastAsia="Calibri" w:hAnsi="Calibri" w:cs="Calibri"/>
-                <w:sz w:val="20"/>
-                <w:szCs w:val="20"/>
-              </w:rPr>
-              <w:t>0.010</w:t>
+                <w:rFonts w:asciiTheme="majorHAnsi" w:eastAsia="Calibri" w:hAnsiTheme="majorHAnsi" w:cstheme="majorHAnsi"/>
+                <w:sz w:val="20"/>
+                <w:szCs w:val="20"/>
+              </w:rPr>
+            </w:pPr>
+            <w:r>
+              <w:rPr>
+                <w:rFonts w:asciiTheme="majorHAnsi" w:hAnsiTheme="majorHAnsi" w:cstheme="majorHAnsi"/>
+                <w:sz w:val="20"/>
+                <w:szCs w:val="20"/>
+                <w:lang w:val="en-US"/>
+              </w:rPr>
+              <w:t>0.011</w:t>
             </w:r>
           </w:p>
         </w:tc>
@@ -10338,16 +10580,17 @@
           <w:p>
             <w:pPr>
               <w:rPr>
-                <w:rFonts w:ascii="Calibri" w:eastAsia="Calibri" w:hAnsi="Calibri" w:cs="Calibri"/>
-                <w:sz w:val="20"/>
-                <w:szCs w:val="20"/>
-              </w:rPr>
-            </w:pPr>
-            <w:r>
-              <w:rPr>
-                <w:rFonts w:ascii="Calibri" w:eastAsia="Calibri" w:hAnsi="Calibri" w:cs="Calibri"/>
-                <w:sz w:val="20"/>
-                <w:szCs w:val="20"/>
+                <w:rFonts w:asciiTheme="majorHAnsi" w:eastAsia="Calibri" w:hAnsiTheme="majorHAnsi" w:cstheme="majorHAnsi"/>
+                <w:sz w:val="20"/>
+                <w:szCs w:val="20"/>
+              </w:rPr>
+            </w:pPr>
+            <w:r>
+              <w:rPr>
+                <w:rFonts w:asciiTheme="majorHAnsi" w:hAnsiTheme="majorHAnsi" w:cstheme="majorHAnsi"/>
+                <w:sz w:val="20"/>
+                <w:szCs w:val="20"/>
+                <w:lang w:val="en-US"/>
               </w:rPr>
               <w:t>0.008</w:t>
             </w:r>
@@ -10372,18 +10615,19 @@
           <w:p>
             <w:pPr>
               <w:rPr>
-                <w:rFonts w:ascii="Calibri" w:eastAsia="Calibri" w:hAnsi="Calibri" w:cs="Calibri"/>
-                <w:sz w:val="20"/>
-                <w:szCs w:val="20"/>
-              </w:rPr>
-            </w:pPr>
-            <w:r>
-              <w:rPr>
-                <w:rFonts w:ascii="Calibri" w:eastAsia="Calibri" w:hAnsi="Calibri" w:cs="Calibri"/>
-                <w:sz w:val="20"/>
-                <w:szCs w:val="20"/>
-              </w:rPr>
-              <w:t>[-0.01,0.03]</w:t>
+                <w:rFonts w:asciiTheme="majorHAnsi" w:eastAsia="Calibri" w:hAnsiTheme="majorHAnsi" w:cstheme="majorHAnsi"/>
+                <w:sz w:val="20"/>
+                <w:szCs w:val="20"/>
+              </w:rPr>
+            </w:pPr>
+            <w:r>
+              <w:rPr>
+                <w:rFonts w:asciiTheme="majorHAnsi" w:hAnsiTheme="majorHAnsi" w:cstheme="majorHAnsi"/>
+                <w:sz w:val="20"/>
+                <w:szCs w:val="20"/>
+                <w:lang w:val="en-US"/>
+              </w:rPr>
+              <w:t>[0,0.03]</w:t>
             </w:r>
           </w:p>
         </w:tc>
@@ -10406,18 +10650,19 @@
           <w:p>
             <w:pPr>
               <w:rPr>
-                <w:rFonts w:ascii="Calibri" w:eastAsia="Calibri" w:hAnsi="Calibri" w:cs="Calibri"/>
-                <w:sz w:val="20"/>
-                <w:szCs w:val="20"/>
-              </w:rPr>
-            </w:pPr>
-            <w:r>
-              <w:rPr>
-                <w:rFonts w:ascii="Calibri" w:eastAsia="Calibri" w:hAnsi="Calibri" w:cs="Calibri"/>
-                <w:sz w:val="20"/>
-                <w:szCs w:val="20"/>
-              </w:rPr>
-              <w:t>0.202</w:t>
+                <w:rFonts w:asciiTheme="majorHAnsi" w:eastAsia="Calibri" w:hAnsiTheme="majorHAnsi" w:cstheme="majorHAnsi"/>
+                <w:sz w:val="20"/>
+                <w:szCs w:val="20"/>
+              </w:rPr>
+            </w:pPr>
+            <w:r>
+              <w:rPr>
+                <w:rFonts w:asciiTheme="majorHAnsi" w:hAnsiTheme="majorHAnsi" w:cstheme="majorHAnsi"/>
+                <w:sz w:val="20"/>
+                <w:szCs w:val="20"/>
+                <w:lang w:val="en-US"/>
+              </w:rPr>
+              <w:t>0.195</w:t>
             </w:r>
           </w:p>
         </w:tc>
@@ -10479,14 +10724,14 @@
           <w:p>
             <w:pPr>
               <w:rPr>
-                <w:rFonts w:ascii="Calibri" w:eastAsia="Calibri" w:hAnsi="Calibri" w:cs="Calibri"/>
-                <w:sz w:val="20"/>
-                <w:szCs w:val="20"/>
-              </w:rPr>
-            </w:pPr>
-            <w:r>
-              <w:rPr>
-                <w:rFonts w:ascii="Calibri" w:eastAsia="Calibri" w:hAnsi="Calibri" w:cs="Calibri"/>
+                <w:rFonts w:asciiTheme="majorHAnsi" w:eastAsia="Calibri" w:hAnsiTheme="majorHAnsi" w:cstheme="majorHAnsi"/>
+                <w:sz w:val="20"/>
+                <w:szCs w:val="20"/>
+              </w:rPr>
+            </w:pPr>
+            <w:r>
+              <w:rPr>
+                <w:rFonts w:asciiTheme="majorHAnsi" w:eastAsia="Calibri" w:hAnsiTheme="majorHAnsi" w:cstheme="majorHAnsi"/>
                 <w:sz w:val="20"/>
                 <w:szCs w:val="20"/>
               </w:rPr>
@@ -10513,16 +10758,17 @@
           <w:p>
             <w:pPr>
               <w:rPr>
-                <w:rFonts w:ascii="Calibri" w:eastAsia="Calibri" w:hAnsi="Calibri" w:cs="Calibri"/>
-                <w:sz w:val="20"/>
-                <w:szCs w:val="20"/>
-              </w:rPr>
-            </w:pPr>
-            <w:r>
-              <w:rPr>
-                <w:rFonts w:ascii="Calibri" w:eastAsia="Calibri" w:hAnsi="Calibri" w:cs="Calibri"/>
-                <w:sz w:val="20"/>
-                <w:szCs w:val="20"/>
+                <w:rFonts w:asciiTheme="majorHAnsi" w:eastAsia="Calibri" w:hAnsiTheme="majorHAnsi" w:cstheme="majorHAnsi"/>
+                <w:sz w:val="20"/>
+                <w:szCs w:val="20"/>
+              </w:rPr>
+            </w:pPr>
+            <w:r>
+              <w:rPr>
+                <w:rFonts w:asciiTheme="majorHAnsi" w:hAnsiTheme="majorHAnsi" w:cstheme="majorHAnsi"/>
+                <w:sz w:val="20"/>
+                <w:szCs w:val="20"/>
+                <w:lang w:val="en-US"/>
               </w:rPr>
               <w:t>-0.005</w:t>
             </w:r>
@@ -10547,16 +10793,17 @@
           <w:p>
             <w:pPr>
               <w:rPr>
-                <w:rFonts w:ascii="Calibri" w:eastAsia="Calibri" w:hAnsi="Calibri" w:cs="Calibri"/>
-                <w:sz w:val="20"/>
-                <w:szCs w:val="20"/>
-              </w:rPr>
-            </w:pPr>
-            <w:r>
-              <w:rPr>
-                <w:rFonts w:ascii="Calibri" w:eastAsia="Calibri" w:hAnsi="Calibri" w:cs="Calibri"/>
-                <w:sz w:val="20"/>
-                <w:szCs w:val="20"/>
+                <w:rFonts w:asciiTheme="majorHAnsi" w:eastAsia="Calibri" w:hAnsiTheme="majorHAnsi" w:cstheme="majorHAnsi"/>
+                <w:sz w:val="20"/>
+                <w:szCs w:val="20"/>
+              </w:rPr>
+            </w:pPr>
+            <w:r>
+              <w:rPr>
+                <w:rFonts w:asciiTheme="majorHAnsi" w:hAnsiTheme="majorHAnsi" w:cstheme="majorHAnsi"/>
+                <w:sz w:val="20"/>
+                <w:szCs w:val="20"/>
+                <w:lang w:val="en-US"/>
               </w:rPr>
               <w:t>0.027</w:t>
             </w:r>
@@ -10581,16 +10828,17 @@
           <w:p>
             <w:pPr>
               <w:rPr>
-                <w:rFonts w:ascii="Calibri" w:eastAsia="Calibri" w:hAnsi="Calibri" w:cs="Calibri"/>
-                <w:sz w:val="20"/>
-                <w:szCs w:val="20"/>
-              </w:rPr>
-            </w:pPr>
-            <w:r>
-              <w:rPr>
-                <w:rFonts w:ascii="Calibri" w:eastAsia="Calibri" w:hAnsi="Calibri" w:cs="Calibri"/>
-                <w:sz w:val="20"/>
-                <w:szCs w:val="20"/>
+                <w:rFonts w:asciiTheme="majorHAnsi" w:eastAsia="Calibri" w:hAnsiTheme="majorHAnsi" w:cstheme="majorHAnsi"/>
+                <w:sz w:val="20"/>
+                <w:szCs w:val="20"/>
+              </w:rPr>
+            </w:pPr>
+            <w:r>
+              <w:rPr>
+                <w:rFonts w:asciiTheme="majorHAnsi" w:hAnsiTheme="majorHAnsi" w:cstheme="majorHAnsi"/>
+                <w:sz w:val="20"/>
+                <w:szCs w:val="20"/>
+                <w:lang w:val="en-US"/>
               </w:rPr>
               <w:t>[-0.06,0.05]</w:t>
             </w:r>
@@ -10615,25 +10863,26 @@
           <w:p>
             <w:pPr>
               <w:rPr>
-                <w:rFonts w:ascii="Calibri" w:eastAsia="Calibri" w:hAnsi="Calibri" w:cs="Calibri"/>
-                <w:sz w:val="20"/>
-                <w:szCs w:val="20"/>
-              </w:rPr>
-            </w:pPr>
-            <w:r>
-              <w:rPr>
-                <w:rFonts w:ascii="Calibri" w:eastAsia="Calibri" w:hAnsi="Calibri" w:cs="Calibri"/>
-                <w:sz w:val="20"/>
-                <w:szCs w:val="20"/>
-              </w:rPr>
-              <w:t>0.850</w:t>
+                <w:rFonts w:asciiTheme="majorHAnsi" w:eastAsia="Calibri" w:hAnsiTheme="majorHAnsi" w:cstheme="majorHAnsi"/>
+                <w:sz w:val="20"/>
+                <w:szCs w:val="20"/>
+              </w:rPr>
+            </w:pPr>
+            <w:r>
+              <w:rPr>
+                <w:rFonts w:asciiTheme="majorHAnsi" w:hAnsiTheme="majorHAnsi" w:cstheme="majorHAnsi"/>
+                <w:sz w:val="20"/>
+                <w:szCs w:val="20"/>
+                <w:lang w:val="en-US"/>
+              </w:rPr>
+              <w:t>0.862</w:t>
             </w:r>
           </w:p>
         </w:tc>
       </w:tr>
       <w:tr>
         <w:trPr>
-          <w:trHeight w:val="465"/>
+          <w:trHeight w:val="240"/>
         </w:trPr>
         <w:tc>
           <w:tcPr>
@@ -10659,14 +10908,6 @@
                 <w:szCs w:val="20"/>
               </w:rPr>
             </w:pPr>
-            <w:r>
-              <w:rPr>
-                <w:rFonts w:ascii="Calibri" w:eastAsia="Calibri" w:hAnsi="Calibri" w:cs="Calibri"/>
-                <w:sz w:val="20"/>
-                <w:szCs w:val="20"/>
-              </w:rPr>
-              <w:t xml:space="preserve"> </w:t>
-            </w:r>
           </w:p>
         </w:tc>
         <w:tc>
@@ -10688,29 +10929,18 @@
           <w:p>
             <w:pPr>
               <w:rPr>
-                <w:rFonts w:ascii="Calibri" w:eastAsia="Calibri" w:hAnsi="Calibri" w:cs="Calibri"/>
-                <w:b/>
-                <w:sz w:val="20"/>
-                <w:szCs w:val="20"/>
-              </w:rPr>
-            </w:pPr>
-            <w:r>
-              <w:rPr>
-                <w:rFonts w:ascii="Calibri" w:eastAsia="Calibri" w:hAnsi="Calibri" w:cs="Calibri"/>
-                <w:b/>
-                <w:sz w:val="20"/>
-                <w:szCs w:val="20"/>
-              </w:rPr>
-              <w:t>log2 Neopterin</w:t>
-            </w:r>
-            <w:r>
-              <w:rPr>
-                <w:rFonts w:ascii="Calibri" w:eastAsia="Calibri" w:hAnsi="Calibri" w:cs="Calibri"/>
-                <w:sz w:val="20"/>
-                <w:szCs w:val="20"/>
-                <w:vertAlign w:val="subscript"/>
-              </w:rPr>
-              <w:t>t0</w:t>
+                <w:rFonts w:asciiTheme="majorHAnsi" w:eastAsia="Calibri" w:hAnsiTheme="majorHAnsi" w:cstheme="majorHAnsi"/>
+                <w:sz w:val="20"/>
+                <w:szCs w:val="20"/>
+              </w:rPr>
+            </w:pPr>
+            <w:r>
+              <w:rPr>
+                <w:rFonts w:asciiTheme="majorHAnsi" w:eastAsia="Calibri" w:hAnsiTheme="majorHAnsi" w:cstheme="majorHAnsi"/>
+                <w:sz w:val="20"/>
+                <w:szCs w:val="20"/>
+              </w:rPr>
+              <w:t>Maternal Rank</w:t>
             </w:r>
           </w:p>
         </w:tc>
@@ -10733,18 +10963,19 @@
           <w:p>
             <w:pPr>
               <w:rPr>
-                <w:rFonts w:ascii="Calibri" w:eastAsia="Calibri" w:hAnsi="Calibri" w:cs="Calibri"/>
-                <w:sz w:val="20"/>
-                <w:szCs w:val="20"/>
-              </w:rPr>
-            </w:pPr>
-            <w:r>
-              <w:rPr>
-                <w:rFonts w:ascii="Calibri" w:eastAsia="Calibri" w:hAnsi="Calibri" w:cs="Calibri"/>
-                <w:sz w:val="20"/>
-                <w:szCs w:val="20"/>
-              </w:rPr>
-              <w:t>-0.102</w:t>
+                <w:rFonts w:asciiTheme="majorHAnsi" w:eastAsia="Calibri" w:hAnsiTheme="majorHAnsi" w:cstheme="majorHAnsi"/>
+                <w:sz w:val="20"/>
+                <w:szCs w:val="20"/>
+              </w:rPr>
+            </w:pPr>
+            <w:r>
+              <w:rPr>
+                <w:rFonts w:asciiTheme="majorHAnsi" w:hAnsiTheme="majorHAnsi" w:cstheme="majorHAnsi"/>
+                <w:sz w:val="20"/>
+                <w:szCs w:val="20"/>
+                <w:lang w:val="en-US"/>
+              </w:rPr>
+              <w:t>0.011</w:t>
             </w:r>
           </w:p>
         </w:tc>
@@ -10767,18 +10998,19 @@
           <w:p>
             <w:pPr>
               <w:rPr>
-                <w:rFonts w:ascii="Calibri" w:eastAsia="Calibri" w:hAnsi="Calibri" w:cs="Calibri"/>
-                <w:sz w:val="20"/>
-                <w:szCs w:val="20"/>
-              </w:rPr>
-            </w:pPr>
-            <w:r>
-              <w:rPr>
-                <w:rFonts w:ascii="Calibri" w:eastAsia="Calibri" w:hAnsi="Calibri" w:cs="Calibri"/>
-                <w:sz w:val="20"/>
-                <w:szCs w:val="20"/>
-              </w:rPr>
-              <w:t>0.025</w:t>
+                <w:rFonts w:asciiTheme="majorHAnsi" w:eastAsia="Calibri" w:hAnsiTheme="majorHAnsi" w:cstheme="majorHAnsi"/>
+                <w:sz w:val="20"/>
+                <w:szCs w:val="20"/>
+              </w:rPr>
+            </w:pPr>
+            <w:r>
+              <w:rPr>
+                <w:rFonts w:asciiTheme="majorHAnsi" w:hAnsiTheme="majorHAnsi" w:cstheme="majorHAnsi"/>
+                <w:sz w:val="20"/>
+                <w:szCs w:val="20"/>
+                <w:lang w:val="en-US"/>
+              </w:rPr>
+              <w:t>0.043</w:t>
             </w:r>
           </w:p>
         </w:tc>
@@ -10801,36 +11033,19 @@
           <w:p>
             <w:pPr>
               <w:rPr>
-                <w:rFonts w:ascii="Calibri" w:eastAsia="Calibri" w:hAnsi="Calibri" w:cs="Calibri"/>
-                <w:sz w:val="20"/>
-                <w:szCs w:val="20"/>
-              </w:rPr>
-            </w:pPr>
-            <w:r>
-              <w:rPr>
-                <w:rFonts w:ascii="Calibri" w:eastAsia="Calibri" w:hAnsi="Calibri" w:cs="Calibri"/>
-                <w:sz w:val="20"/>
-                <w:szCs w:val="20"/>
-              </w:rPr>
-              <w:t>[-0.</w:t>
-            </w:r>
-            <w:proofErr w:type="gramStart"/>
-            <w:r>
-              <w:rPr>
-                <w:rFonts w:ascii="Calibri" w:eastAsia="Calibri" w:hAnsi="Calibri" w:cs="Calibri"/>
-                <w:sz w:val="20"/>
-                <w:szCs w:val="20"/>
-              </w:rPr>
-              <w:t>15,-</w:t>
-            </w:r>
-            <w:proofErr w:type="gramEnd"/>
-            <w:r>
-              <w:rPr>
-                <w:rFonts w:ascii="Calibri" w:eastAsia="Calibri" w:hAnsi="Calibri" w:cs="Calibri"/>
-                <w:sz w:val="20"/>
-                <w:szCs w:val="20"/>
-              </w:rPr>
-              <w:t>0.05]</w:t>
+                <w:rFonts w:asciiTheme="majorHAnsi" w:eastAsia="Calibri" w:hAnsiTheme="majorHAnsi" w:cstheme="majorHAnsi"/>
+                <w:sz w:val="20"/>
+                <w:szCs w:val="20"/>
+              </w:rPr>
+            </w:pPr>
+            <w:r>
+              <w:rPr>
+                <w:rFonts w:asciiTheme="majorHAnsi" w:hAnsiTheme="majorHAnsi" w:cstheme="majorHAnsi"/>
+                <w:sz w:val="20"/>
+                <w:szCs w:val="20"/>
+                <w:lang w:val="en-US"/>
+              </w:rPr>
+              <w:t>[-0.07,0.1]</w:t>
             </w:r>
           </w:p>
         </w:tc>
@@ -10853,27 +11068,26 @@
           <w:p>
             <w:pPr>
               <w:rPr>
-                <w:rFonts w:ascii="Calibri" w:eastAsia="Calibri" w:hAnsi="Calibri" w:cs="Calibri"/>
-                <w:b/>
-                <w:sz w:val="20"/>
-                <w:szCs w:val="20"/>
-              </w:rPr>
-            </w:pPr>
-            <w:r>
-              <w:rPr>
-                <w:rFonts w:ascii="Calibri" w:eastAsia="Calibri" w:hAnsi="Calibri" w:cs="Calibri"/>
-                <w:b/>
-                <w:sz w:val="20"/>
-                <w:szCs w:val="20"/>
-              </w:rPr>
-              <w:t>&lt;0.001</w:t>
+                <w:rFonts w:asciiTheme="majorHAnsi" w:eastAsia="Calibri" w:hAnsiTheme="majorHAnsi" w:cstheme="majorHAnsi"/>
+                <w:sz w:val="20"/>
+                <w:szCs w:val="20"/>
+              </w:rPr>
+            </w:pPr>
+            <w:r>
+              <w:rPr>
+                <w:rFonts w:asciiTheme="majorHAnsi" w:hAnsiTheme="majorHAnsi" w:cstheme="majorHAnsi"/>
+                <w:sz w:val="20"/>
+                <w:szCs w:val="20"/>
+                <w:lang w:val="en-US"/>
+              </w:rPr>
+              <w:t>0.802</w:t>
             </w:r>
           </w:p>
         </w:tc>
       </w:tr>
       <w:tr>
         <w:trPr>
-          <w:trHeight w:val="240"/>
+          <w:trHeight w:val="465"/>
         </w:trPr>
         <w:tc>
           <w:tcPr>
@@ -10928,27 +11142,38 @@
           <w:p>
             <w:pPr>
               <w:rPr>
-                <w:rFonts w:ascii="Calibri" w:eastAsia="Calibri" w:hAnsi="Calibri" w:cs="Calibri"/>
-                <w:sz w:val="20"/>
-                <w:szCs w:val="20"/>
-              </w:rPr>
-            </w:pPr>
-            <w:r>
-              <w:rPr>
-                <w:rFonts w:ascii="Calibri" w:eastAsia="Calibri" w:hAnsi="Calibri" w:cs="Calibri"/>
-                <w:sz w:val="20"/>
-                <w:szCs w:val="20"/>
-              </w:rPr>
-              <w:t>log2 C-peptide</w:t>
-            </w:r>
-            <w:r>
-              <w:rPr>
-                <w:rFonts w:ascii="Calibri" w:eastAsia="Calibri" w:hAnsi="Calibri" w:cs="Calibri"/>
+                <w:rFonts w:asciiTheme="majorHAnsi" w:eastAsia="Calibri" w:hAnsiTheme="majorHAnsi" w:cstheme="majorHAnsi"/>
+                <w:b/>
+                <w:sz w:val="20"/>
+                <w:szCs w:val="20"/>
+              </w:rPr>
+            </w:pPr>
+            <w:r>
+              <w:rPr>
+                <w:rFonts w:asciiTheme="majorHAnsi" w:eastAsia="Calibri" w:hAnsiTheme="majorHAnsi" w:cstheme="majorHAnsi"/>
+                <w:b/>
+                <w:sz w:val="20"/>
+                <w:szCs w:val="20"/>
+              </w:rPr>
+              <w:t>log2 Neopterin</w:t>
+            </w:r>
+            <w:r>
+              <w:rPr>
+                <w:rFonts w:asciiTheme="majorHAnsi" w:eastAsia="Calibri" w:hAnsiTheme="majorHAnsi" w:cstheme="majorHAnsi"/>
                 <w:sz w:val="20"/>
                 <w:szCs w:val="20"/>
                 <w:vertAlign w:val="subscript"/>
               </w:rPr>
-              <w:t>t0</w:t>
+              <w:t>t</w:t>
+            </w:r>
+            <w:r>
+              <w:rPr>
+                <w:rFonts w:asciiTheme="majorHAnsi" w:eastAsia="Calibri" w:hAnsiTheme="majorHAnsi" w:cstheme="majorHAnsi"/>
+                <w:sz w:val="20"/>
+                <w:szCs w:val="20"/>
+                <w:vertAlign w:val="subscript"/>
+              </w:rPr>
+              <w:t>1</w:t>
             </w:r>
           </w:p>
         </w:tc>
@@ -10971,18 +11196,19 @@
           <w:p>
             <w:pPr>
               <w:rPr>
-                <w:rFonts w:ascii="Calibri" w:eastAsia="Calibri" w:hAnsi="Calibri" w:cs="Calibri"/>
-                <w:sz w:val="20"/>
-                <w:szCs w:val="20"/>
-              </w:rPr>
-            </w:pPr>
-            <w:r>
-              <w:rPr>
-                <w:rFonts w:ascii="Calibri" w:eastAsia="Calibri" w:hAnsi="Calibri" w:cs="Calibri"/>
-                <w:sz w:val="20"/>
-                <w:szCs w:val="20"/>
-              </w:rPr>
-              <w:t>-0.019</w:t>
+                <w:rFonts w:asciiTheme="majorHAnsi" w:eastAsia="Calibri" w:hAnsiTheme="majorHAnsi" w:cstheme="majorHAnsi"/>
+                <w:sz w:val="20"/>
+                <w:szCs w:val="20"/>
+              </w:rPr>
+            </w:pPr>
+            <w:r>
+              <w:rPr>
+                <w:rFonts w:asciiTheme="majorHAnsi" w:hAnsiTheme="majorHAnsi" w:cstheme="majorHAnsi"/>
+                <w:sz w:val="20"/>
+                <w:szCs w:val="20"/>
+                <w:lang w:val="en-US"/>
+              </w:rPr>
+              <w:t>-0.102</w:t>
             </w:r>
           </w:p>
         </w:tc>
@@ -11005,18 +11231,19 @@
           <w:p>
             <w:pPr>
               <w:rPr>
-                <w:rFonts w:ascii="Calibri" w:eastAsia="Calibri" w:hAnsi="Calibri" w:cs="Calibri"/>
-                <w:sz w:val="20"/>
-                <w:szCs w:val="20"/>
-              </w:rPr>
-            </w:pPr>
-            <w:r>
-              <w:rPr>
-                <w:rFonts w:ascii="Calibri" w:eastAsia="Calibri" w:hAnsi="Calibri" w:cs="Calibri"/>
-                <w:sz w:val="20"/>
-                <w:szCs w:val="20"/>
-              </w:rPr>
-              <w:t>0.016</w:t>
+                <w:rFonts w:asciiTheme="majorHAnsi" w:eastAsia="Calibri" w:hAnsiTheme="majorHAnsi" w:cstheme="majorHAnsi"/>
+                <w:sz w:val="20"/>
+                <w:szCs w:val="20"/>
+              </w:rPr>
+            </w:pPr>
+            <w:r>
+              <w:rPr>
+                <w:rFonts w:asciiTheme="majorHAnsi" w:hAnsiTheme="majorHAnsi" w:cstheme="majorHAnsi"/>
+                <w:sz w:val="20"/>
+                <w:szCs w:val="20"/>
+                <w:lang w:val="en-US"/>
+              </w:rPr>
+              <w:t>0.025</w:t>
             </w:r>
           </w:p>
         </w:tc>
@@ -11039,18 +11266,39 @@
           <w:p>
             <w:pPr>
               <w:rPr>
-                <w:rFonts w:ascii="Calibri" w:eastAsia="Calibri" w:hAnsi="Calibri" w:cs="Calibri"/>
-                <w:sz w:val="20"/>
-                <w:szCs w:val="20"/>
-              </w:rPr>
-            </w:pPr>
-            <w:r>
-              <w:rPr>
-                <w:rFonts w:ascii="Calibri" w:eastAsia="Calibri" w:hAnsi="Calibri" w:cs="Calibri"/>
-                <w:sz w:val="20"/>
-                <w:szCs w:val="20"/>
-              </w:rPr>
-              <w:t>[-0.05,0.01]</w:t>
+                <w:rFonts w:asciiTheme="majorHAnsi" w:eastAsia="Calibri" w:hAnsiTheme="majorHAnsi" w:cstheme="majorHAnsi"/>
+                <w:sz w:val="20"/>
+                <w:szCs w:val="20"/>
+              </w:rPr>
+            </w:pPr>
+            <w:r>
+              <w:rPr>
+                <w:rFonts w:asciiTheme="majorHAnsi" w:hAnsiTheme="majorHAnsi" w:cstheme="majorHAnsi"/>
+                <w:sz w:val="20"/>
+                <w:szCs w:val="20"/>
+                <w:lang w:val="en-US"/>
+              </w:rPr>
+              <w:t>[-0.</w:t>
+            </w:r>
+            <w:proofErr w:type="gramStart"/>
+            <w:r>
+              <w:rPr>
+                <w:rFonts w:asciiTheme="majorHAnsi" w:hAnsiTheme="majorHAnsi" w:cstheme="majorHAnsi"/>
+                <w:sz w:val="20"/>
+                <w:szCs w:val="20"/>
+                <w:lang w:val="en-US"/>
+              </w:rPr>
+              <w:t>15,-</w:t>
+            </w:r>
+            <w:proofErr w:type="gramEnd"/>
+            <w:r>
+              <w:rPr>
+                <w:rFonts w:asciiTheme="majorHAnsi" w:hAnsiTheme="majorHAnsi" w:cstheme="majorHAnsi"/>
+                <w:sz w:val="20"/>
+                <w:szCs w:val="20"/>
+                <w:lang w:val="en-US"/>
+              </w:rPr>
+              <w:t>0.05]</w:t>
             </w:r>
           </w:p>
         </w:tc>
@@ -11073,25 +11321,27 @@
           <w:p>
             <w:pPr>
               <w:rPr>
-                <w:rFonts w:ascii="Calibri" w:eastAsia="Calibri" w:hAnsi="Calibri" w:cs="Calibri"/>
-                <w:sz w:val="20"/>
-                <w:szCs w:val="20"/>
-              </w:rPr>
-            </w:pPr>
-            <w:r>
-              <w:rPr>
-                <w:rFonts w:ascii="Calibri" w:eastAsia="Calibri" w:hAnsi="Calibri" w:cs="Calibri"/>
-                <w:sz w:val="20"/>
-                <w:szCs w:val="20"/>
-              </w:rPr>
-              <w:t>0.246</w:t>
+                <w:rFonts w:asciiTheme="majorHAnsi" w:eastAsia="Calibri" w:hAnsiTheme="majorHAnsi" w:cstheme="majorHAnsi"/>
+                <w:b/>
+                <w:sz w:val="20"/>
+                <w:szCs w:val="20"/>
+              </w:rPr>
+            </w:pPr>
+            <w:r>
+              <w:rPr>
+                <w:rFonts w:asciiTheme="majorHAnsi" w:eastAsia="Calibri" w:hAnsiTheme="majorHAnsi" w:cstheme="majorHAnsi"/>
+                <w:b/>
+                <w:sz w:val="20"/>
+                <w:szCs w:val="20"/>
+              </w:rPr>
+              <w:t>&lt;0.001</w:t>
             </w:r>
           </w:p>
         </w:tc>
       </w:tr>
       <w:tr>
         <w:trPr>
-          <w:trHeight w:val="465"/>
+          <w:trHeight w:val="240"/>
         </w:trPr>
         <w:tc>
           <w:tcPr>
@@ -11146,29 +11396,36 @@
           <w:p>
             <w:pPr>
               <w:rPr>
-                <w:rFonts w:ascii="Calibri" w:eastAsia="Calibri" w:hAnsi="Calibri" w:cs="Calibri"/>
-                <w:b/>
-                <w:sz w:val="20"/>
-                <w:szCs w:val="20"/>
-              </w:rPr>
-            </w:pPr>
-            <w:r>
-              <w:rPr>
-                <w:rFonts w:ascii="Calibri" w:eastAsia="Calibri" w:hAnsi="Calibri" w:cs="Calibri"/>
-                <w:b/>
-                <w:sz w:val="20"/>
-                <w:szCs w:val="20"/>
-              </w:rPr>
-              <w:t>Sample interval</w:t>
-            </w:r>
-            <w:r>
-              <w:rPr>
-                <w:rFonts w:ascii="Calibri" w:eastAsia="Calibri" w:hAnsi="Calibri" w:cs="Calibri"/>
+                <w:rFonts w:asciiTheme="majorHAnsi" w:eastAsia="Calibri" w:hAnsiTheme="majorHAnsi" w:cstheme="majorHAnsi"/>
+                <w:sz w:val="20"/>
+                <w:szCs w:val="20"/>
+              </w:rPr>
+            </w:pPr>
+            <w:r>
+              <w:rPr>
+                <w:rFonts w:asciiTheme="majorHAnsi" w:eastAsia="Calibri" w:hAnsiTheme="majorHAnsi" w:cstheme="majorHAnsi"/>
+                <w:sz w:val="20"/>
+                <w:szCs w:val="20"/>
+              </w:rPr>
+              <w:t>log2 C-peptide</w:t>
+            </w:r>
+            <w:r>
+              <w:rPr>
+                <w:rFonts w:asciiTheme="majorHAnsi" w:eastAsia="Calibri" w:hAnsiTheme="majorHAnsi" w:cstheme="majorHAnsi"/>
                 <w:sz w:val="20"/>
                 <w:szCs w:val="20"/>
                 <w:vertAlign w:val="subscript"/>
               </w:rPr>
-              <w:t>t1-t0</w:t>
+              <w:t>t</w:t>
+            </w:r>
+            <w:r>
+              <w:rPr>
+                <w:rFonts w:asciiTheme="majorHAnsi" w:eastAsia="Calibri" w:hAnsiTheme="majorHAnsi" w:cstheme="majorHAnsi"/>
+                <w:sz w:val="20"/>
+                <w:szCs w:val="20"/>
+                <w:vertAlign w:val="subscript"/>
+              </w:rPr>
+              <w:t>1</w:t>
             </w:r>
           </w:p>
         </w:tc>
@@ -11191,18 +11448,19 @@
           <w:p>
             <w:pPr>
               <w:rPr>
-                <w:rFonts w:ascii="Calibri" w:eastAsia="Calibri" w:hAnsi="Calibri" w:cs="Calibri"/>
-                <w:sz w:val="20"/>
-                <w:szCs w:val="20"/>
-              </w:rPr>
-            </w:pPr>
-            <w:r>
-              <w:rPr>
-                <w:rFonts w:ascii="Calibri" w:eastAsia="Calibri" w:hAnsi="Calibri" w:cs="Calibri"/>
-                <w:sz w:val="20"/>
-                <w:szCs w:val="20"/>
-              </w:rPr>
-              <w:t>-0.033</w:t>
+                <w:rFonts w:asciiTheme="majorHAnsi" w:eastAsia="Calibri" w:hAnsiTheme="majorHAnsi" w:cstheme="majorHAnsi"/>
+                <w:sz w:val="20"/>
+                <w:szCs w:val="20"/>
+              </w:rPr>
+            </w:pPr>
+            <w:r>
+              <w:rPr>
+                <w:rFonts w:asciiTheme="majorHAnsi" w:hAnsiTheme="majorHAnsi" w:cstheme="majorHAnsi"/>
+                <w:sz w:val="20"/>
+                <w:szCs w:val="20"/>
+                <w:lang w:val="en-US"/>
+              </w:rPr>
+              <w:t>-0.019</w:t>
             </w:r>
           </w:p>
         </w:tc>
@@ -11225,18 +11483,19 @@
           <w:p>
             <w:pPr>
               <w:rPr>
-                <w:rFonts w:ascii="Calibri" w:eastAsia="Calibri" w:hAnsi="Calibri" w:cs="Calibri"/>
-                <w:sz w:val="20"/>
-                <w:szCs w:val="20"/>
-              </w:rPr>
-            </w:pPr>
-            <w:r>
-              <w:rPr>
-                <w:rFonts w:ascii="Calibri" w:eastAsia="Calibri" w:hAnsi="Calibri" w:cs="Calibri"/>
-                <w:sz w:val="20"/>
-                <w:szCs w:val="20"/>
-              </w:rPr>
-              <w:t>0.013</w:t>
+                <w:rFonts w:asciiTheme="majorHAnsi" w:eastAsia="Calibri" w:hAnsiTheme="majorHAnsi" w:cstheme="majorHAnsi"/>
+                <w:sz w:val="20"/>
+                <w:szCs w:val="20"/>
+              </w:rPr>
+            </w:pPr>
+            <w:r>
+              <w:rPr>
+                <w:rFonts w:asciiTheme="majorHAnsi" w:hAnsiTheme="majorHAnsi" w:cstheme="majorHAnsi"/>
+                <w:sz w:val="20"/>
+                <w:szCs w:val="20"/>
+                <w:lang w:val="en-US"/>
+              </w:rPr>
+              <w:t>0.016</w:t>
             </w:r>
           </w:p>
         </w:tc>
@@ -11259,36 +11518,19 @@
           <w:p>
             <w:pPr>
               <w:rPr>
-                <w:rFonts w:ascii="Calibri" w:eastAsia="Calibri" w:hAnsi="Calibri" w:cs="Calibri"/>
-                <w:sz w:val="20"/>
-                <w:szCs w:val="20"/>
-              </w:rPr>
-            </w:pPr>
-            <w:r>
-              <w:rPr>
-                <w:rFonts w:ascii="Calibri" w:eastAsia="Calibri" w:hAnsi="Calibri" w:cs="Calibri"/>
-                <w:sz w:val="20"/>
-                <w:szCs w:val="20"/>
-              </w:rPr>
-              <w:t>[-0.</w:t>
-            </w:r>
-            <w:proofErr w:type="gramStart"/>
-            <w:r>
-              <w:rPr>
-                <w:rFonts w:ascii="Calibri" w:eastAsia="Calibri" w:hAnsi="Calibri" w:cs="Calibri"/>
-                <w:sz w:val="20"/>
-                <w:szCs w:val="20"/>
-              </w:rPr>
-              <w:t>06,-</w:t>
-            </w:r>
-            <w:proofErr w:type="gramEnd"/>
-            <w:r>
-              <w:rPr>
-                <w:rFonts w:ascii="Calibri" w:eastAsia="Calibri" w:hAnsi="Calibri" w:cs="Calibri"/>
-                <w:sz w:val="20"/>
-                <w:szCs w:val="20"/>
-              </w:rPr>
-              <w:t>0.01]</w:t>
+                <w:rFonts w:asciiTheme="majorHAnsi" w:eastAsia="Calibri" w:hAnsiTheme="majorHAnsi" w:cstheme="majorHAnsi"/>
+                <w:sz w:val="20"/>
+                <w:szCs w:val="20"/>
+              </w:rPr>
+            </w:pPr>
+            <w:r>
+              <w:rPr>
+                <w:rFonts w:asciiTheme="majorHAnsi" w:hAnsiTheme="majorHAnsi" w:cstheme="majorHAnsi"/>
+                <w:sz w:val="20"/>
+                <w:szCs w:val="20"/>
+                <w:lang w:val="en-US"/>
+              </w:rPr>
+              <w:t>[-0.05,0.01]</w:t>
             </w:r>
           </w:p>
         </w:tc>
@@ -11311,27 +11553,26 @@
           <w:p>
             <w:pPr>
               <w:rPr>
-                <w:rFonts w:ascii="Calibri" w:eastAsia="Calibri" w:hAnsi="Calibri" w:cs="Calibri"/>
-                <w:b/>
-                <w:sz w:val="20"/>
-                <w:szCs w:val="20"/>
-              </w:rPr>
-            </w:pPr>
-            <w:r>
-              <w:rPr>
-                <w:rFonts w:ascii="Calibri" w:eastAsia="Calibri" w:hAnsi="Calibri" w:cs="Calibri"/>
-                <w:b/>
-                <w:sz w:val="20"/>
-                <w:szCs w:val="20"/>
-              </w:rPr>
-              <w:t>0.011</w:t>
+                <w:rFonts w:asciiTheme="majorHAnsi" w:eastAsia="Calibri" w:hAnsiTheme="majorHAnsi" w:cstheme="majorHAnsi"/>
+                <w:sz w:val="20"/>
+                <w:szCs w:val="20"/>
+              </w:rPr>
+            </w:pPr>
+            <w:r>
+              <w:rPr>
+                <w:rFonts w:asciiTheme="majorHAnsi" w:hAnsiTheme="majorHAnsi" w:cstheme="majorHAnsi"/>
+                <w:sz w:val="20"/>
+                <w:szCs w:val="20"/>
+                <w:lang w:val="en-US"/>
+              </w:rPr>
+              <w:t>0.248</w:t>
             </w:r>
           </w:p>
         </w:tc>
       </w:tr>
       <w:tr>
         <w:trPr>
-          <w:trHeight w:val="705"/>
+          <w:trHeight w:val="465"/>
         </w:trPr>
         <w:tc>
           <w:tcPr>
@@ -11386,7 +11627,7 @@
           <w:p>
             <w:pPr>
               <w:rPr>
-                <w:rFonts w:ascii="Calibri" w:eastAsia="Calibri" w:hAnsi="Calibri" w:cs="Calibri"/>
+                <w:rFonts w:asciiTheme="majorHAnsi" w:eastAsia="Calibri" w:hAnsiTheme="majorHAnsi" w:cstheme="majorHAnsi"/>
                 <w:b/>
                 <w:sz w:val="20"/>
                 <w:szCs w:val="20"/>
@@ -11394,30 +11635,48 @@
             </w:pPr>
             <w:r>
               <w:rPr>
-                <w:rFonts w:ascii="Calibri" w:eastAsia="Calibri" w:hAnsi="Calibri" w:cs="Calibri"/>
+                <w:rFonts w:asciiTheme="majorHAnsi" w:eastAsia="Calibri" w:hAnsiTheme="majorHAnsi" w:cstheme="majorHAnsi"/>
                 <w:b/>
                 <w:sz w:val="20"/>
                 <w:szCs w:val="20"/>
               </w:rPr>
-              <w:t>log2 Neo</w:t>
-            </w:r>
-            <w:r>
-              <w:rPr>
-                <w:rFonts w:ascii="Calibri" w:eastAsia="Calibri" w:hAnsi="Calibri" w:cs="Calibri"/>
+              <w:t>Sample interval</w:t>
+            </w:r>
+            <w:r>
+              <w:rPr>
+                <w:rFonts w:asciiTheme="majorHAnsi" w:eastAsia="Calibri" w:hAnsiTheme="majorHAnsi" w:cstheme="majorHAnsi"/>
                 <w:sz w:val="20"/>
                 <w:szCs w:val="20"/>
                 <w:vertAlign w:val="subscript"/>
               </w:rPr>
-              <w:t>t0</w:t>
-            </w:r>
-            <w:r>
-              <w:rPr>
-                <w:rFonts w:ascii="Calibri" w:eastAsia="Calibri" w:hAnsi="Calibri" w:cs="Calibri"/>
-                <w:b/>
-                <w:sz w:val="20"/>
-                <w:szCs w:val="20"/>
-              </w:rPr>
-              <w:t xml:space="preserve"> x sample interval</w:t>
+              <w:t>t</w:t>
+            </w:r>
+            <w:r>
+              <w:rPr>
+                <w:rFonts w:asciiTheme="majorHAnsi" w:eastAsia="Calibri" w:hAnsiTheme="majorHAnsi" w:cstheme="majorHAnsi"/>
+                <w:sz w:val="20"/>
+                <w:szCs w:val="20"/>
+                <w:vertAlign w:val="subscript"/>
+              </w:rPr>
+              <w:t>2</w:t>
+            </w:r>
+            <w:r>
+              <w:rPr>
+                <w:rFonts w:asciiTheme="majorHAnsi" w:eastAsia="Calibri" w:hAnsiTheme="majorHAnsi" w:cstheme="majorHAnsi"/>
+                <w:sz w:val="20"/>
+                <w:szCs w:val="20"/>
+                <w:vertAlign w:val="subscript"/>
+              </w:rPr>
+              <w:t>-t</w:t>
+            </w:r>
+            <w:r>
+              <w:rPr>
+                <w:rFonts w:asciiTheme="majorHAnsi" w:eastAsia="Calibri" w:hAnsiTheme="majorHAnsi" w:cstheme="majorHAnsi"/>
+                <w:sz w:val="20"/>
+                <w:szCs w:val="20"/>
+                <w:vertAlign w:val="subscript"/>
+              </w:rPr>
+              <w:t>1</w:t>
             </w:r>
           </w:p>
         </w:tc>
@@ -11440,18 +11699,19 @@
           <w:p>
             <w:pPr>
               <w:rPr>
-                <w:rFonts w:ascii="Calibri" w:eastAsia="Calibri" w:hAnsi="Calibri" w:cs="Calibri"/>
-                <w:sz w:val="20"/>
-                <w:szCs w:val="20"/>
-              </w:rPr>
-            </w:pPr>
-            <w:r>
-              <w:rPr>
-                <w:rFonts w:ascii="Calibri" w:eastAsia="Calibri" w:hAnsi="Calibri" w:cs="Calibri"/>
-                <w:sz w:val="20"/>
-                <w:szCs w:val="20"/>
-              </w:rPr>
-              <w:t>0.003</w:t>
+                <w:rFonts w:asciiTheme="majorHAnsi" w:eastAsia="Calibri" w:hAnsiTheme="majorHAnsi" w:cstheme="majorHAnsi"/>
+                <w:sz w:val="20"/>
+                <w:szCs w:val="20"/>
+              </w:rPr>
+            </w:pPr>
+            <w:r>
+              <w:rPr>
+                <w:rFonts w:asciiTheme="majorHAnsi" w:hAnsiTheme="majorHAnsi" w:cstheme="majorHAnsi"/>
+                <w:sz w:val="20"/>
+                <w:szCs w:val="20"/>
+                <w:lang w:val="en-US"/>
+              </w:rPr>
+              <w:t>-0.033</w:t>
             </w:r>
           </w:p>
         </w:tc>
@@ -11474,18 +11734,19 @@
           <w:p>
             <w:pPr>
               <w:rPr>
-                <w:rFonts w:ascii="Calibri" w:eastAsia="Calibri" w:hAnsi="Calibri" w:cs="Calibri"/>
-                <w:sz w:val="20"/>
-                <w:szCs w:val="20"/>
-              </w:rPr>
-            </w:pPr>
-            <w:r>
-              <w:rPr>
-                <w:rFonts w:ascii="Calibri" w:eastAsia="Calibri" w:hAnsi="Calibri" w:cs="Calibri"/>
-                <w:sz w:val="20"/>
-                <w:szCs w:val="20"/>
-              </w:rPr>
-              <w:t>0.001</w:t>
+                <w:rFonts w:asciiTheme="majorHAnsi" w:eastAsia="Calibri" w:hAnsiTheme="majorHAnsi" w:cstheme="majorHAnsi"/>
+                <w:sz w:val="20"/>
+                <w:szCs w:val="20"/>
+              </w:rPr>
+            </w:pPr>
+            <w:r>
+              <w:rPr>
+                <w:rFonts w:asciiTheme="majorHAnsi" w:hAnsiTheme="majorHAnsi" w:cstheme="majorHAnsi"/>
+                <w:sz w:val="20"/>
+                <w:szCs w:val="20"/>
+                <w:lang w:val="en-US"/>
+              </w:rPr>
+              <w:t>0.013</w:t>
             </w:r>
           </w:p>
         </w:tc>
@@ -11508,18 +11769,39 @@
           <w:p>
             <w:pPr>
               <w:rPr>
-                <w:rFonts w:ascii="Calibri" w:eastAsia="Calibri" w:hAnsi="Calibri" w:cs="Calibri"/>
-                <w:sz w:val="20"/>
-                <w:szCs w:val="20"/>
-              </w:rPr>
-            </w:pPr>
-            <w:r>
-              <w:rPr>
-                <w:rFonts w:ascii="Calibri" w:eastAsia="Calibri" w:hAnsi="Calibri" w:cs="Calibri"/>
-                <w:sz w:val="20"/>
-                <w:szCs w:val="20"/>
-              </w:rPr>
-              <w:t>[0,0.01]</w:t>
+                <w:rFonts w:asciiTheme="majorHAnsi" w:eastAsia="Calibri" w:hAnsiTheme="majorHAnsi" w:cstheme="majorHAnsi"/>
+                <w:sz w:val="20"/>
+                <w:szCs w:val="20"/>
+              </w:rPr>
+            </w:pPr>
+            <w:r>
+              <w:rPr>
+                <w:rFonts w:asciiTheme="majorHAnsi" w:hAnsiTheme="majorHAnsi" w:cstheme="majorHAnsi"/>
+                <w:sz w:val="20"/>
+                <w:szCs w:val="20"/>
+                <w:lang w:val="en-US"/>
+              </w:rPr>
+              <w:t>[-0.</w:t>
+            </w:r>
+            <w:proofErr w:type="gramStart"/>
+            <w:r>
+              <w:rPr>
+                <w:rFonts w:asciiTheme="majorHAnsi" w:hAnsiTheme="majorHAnsi" w:cstheme="majorHAnsi"/>
+                <w:sz w:val="20"/>
+                <w:szCs w:val="20"/>
+                <w:lang w:val="en-US"/>
+              </w:rPr>
+              <w:t>06,-</w:t>
+            </w:r>
+            <w:proofErr w:type="gramEnd"/>
+            <w:r>
+              <w:rPr>
+                <w:rFonts w:asciiTheme="majorHAnsi" w:hAnsiTheme="majorHAnsi" w:cstheme="majorHAnsi"/>
+                <w:sz w:val="20"/>
+                <w:szCs w:val="20"/>
+                <w:lang w:val="en-US"/>
+              </w:rPr>
+              <w:t>0.01]</w:t>
             </w:r>
           </w:p>
         </w:tc>
@@ -11542,20 +11824,269 @@
           <w:p>
             <w:pPr>
               <w:rPr>
-                <w:rFonts w:ascii="Calibri" w:eastAsia="Calibri" w:hAnsi="Calibri" w:cs="Calibri"/>
+                <w:rFonts w:asciiTheme="majorHAnsi" w:eastAsia="Calibri" w:hAnsiTheme="majorHAnsi" w:cstheme="majorHAnsi"/>
                 <w:b/>
-                <w:sz w:val="20"/>
-                <w:szCs w:val="20"/>
-              </w:rPr>
-            </w:pPr>
-            <w:r>
-              <w:rPr>
-                <w:rFonts w:ascii="Calibri" w:eastAsia="Calibri" w:hAnsi="Calibri" w:cs="Calibri"/>
+                <w:bCs/>
+                <w:sz w:val="20"/>
+                <w:szCs w:val="20"/>
+              </w:rPr>
+            </w:pPr>
+            <w:r>
+              <w:rPr>
+                <w:rFonts w:asciiTheme="majorHAnsi" w:hAnsiTheme="majorHAnsi" w:cstheme="majorHAnsi"/>
                 <w:b/>
-                <w:sz w:val="20"/>
-                <w:szCs w:val="20"/>
-              </w:rPr>
-              <w:t>0.023</w:t>
+                <w:bCs/>
+                <w:sz w:val="20"/>
+                <w:szCs w:val="20"/>
+                <w:lang w:val="en-US"/>
+              </w:rPr>
+              <w:t>0.012*</w:t>
+            </w:r>
+          </w:p>
+        </w:tc>
+      </w:tr>
+      <w:tr>
+        <w:trPr>
+          <w:trHeight w:val="705"/>
+        </w:trPr>
+        <w:tc>
+          <w:tcPr>
+            <w:tcW w:w="1815" w:type="dxa"/>
+            <w:tcBorders>
+              <w:top w:val="nil"/>
+              <w:left w:val="nil"/>
+              <w:bottom w:val="nil"/>
+              <w:right w:val="nil"/>
+            </w:tcBorders>
+            <w:tcMar>
+              <w:top w:w="0" w:type="dxa"/>
+              <w:left w:w="100" w:type="dxa"/>
+              <w:bottom w:w="0" w:type="dxa"/>
+              <w:right w:w="100" w:type="dxa"/>
+            </w:tcMar>
+          </w:tcPr>
+          <w:p>
+            <w:pPr>
+              <w:rPr>
+                <w:rFonts w:ascii="Calibri" w:eastAsia="Calibri" w:hAnsi="Calibri" w:cs="Calibri"/>
+                <w:sz w:val="20"/>
+                <w:szCs w:val="20"/>
+              </w:rPr>
+            </w:pPr>
+            <w:r>
+              <w:rPr>
+                <w:rFonts w:ascii="Calibri" w:eastAsia="Calibri" w:hAnsi="Calibri" w:cs="Calibri"/>
+                <w:sz w:val="20"/>
+                <w:szCs w:val="20"/>
+              </w:rPr>
+              <w:t xml:space="preserve"> </w:t>
+            </w:r>
+          </w:p>
+        </w:tc>
+        <w:tc>
+          <w:tcPr>
+            <w:tcW w:w="1860" w:type="dxa"/>
+            <w:tcBorders>
+              <w:top w:val="nil"/>
+              <w:left w:val="nil"/>
+              <w:bottom w:val="nil"/>
+              <w:right w:val="nil"/>
+            </w:tcBorders>
+            <w:tcMar>
+              <w:top w:w="0" w:type="dxa"/>
+              <w:left w:w="100" w:type="dxa"/>
+              <w:bottom w:w="0" w:type="dxa"/>
+              <w:right w:w="100" w:type="dxa"/>
+            </w:tcMar>
+          </w:tcPr>
+          <w:p>
+            <w:pPr>
+              <w:rPr>
+                <w:rFonts w:asciiTheme="majorHAnsi" w:eastAsia="Calibri" w:hAnsiTheme="majorHAnsi" w:cstheme="majorHAnsi"/>
+                <w:b/>
+                <w:sz w:val="20"/>
+                <w:szCs w:val="20"/>
+              </w:rPr>
+            </w:pPr>
+            <w:r>
+              <w:rPr>
+                <w:rFonts w:asciiTheme="majorHAnsi" w:eastAsia="Calibri" w:hAnsiTheme="majorHAnsi" w:cstheme="majorHAnsi"/>
+                <w:b/>
+                <w:sz w:val="20"/>
+                <w:szCs w:val="20"/>
+              </w:rPr>
+              <w:t>log2 Neo</w:t>
+            </w:r>
+            <w:r>
+              <w:rPr>
+                <w:rFonts w:asciiTheme="majorHAnsi" w:eastAsia="Calibri" w:hAnsiTheme="majorHAnsi" w:cstheme="majorHAnsi"/>
+                <w:sz w:val="20"/>
+                <w:szCs w:val="20"/>
+                <w:vertAlign w:val="subscript"/>
+              </w:rPr>
+              <w:t>t</w:t>
+            </w:r>
+            <w:r>
+              <w:rPr>
+                <w:rFonts w:asciiTheme="majorHAnsi" w:eastAsia="Calibri" w:hAnsiTheme="majorHAnsi" w:cstheme="majorHAnsi"/>
+                <w:sz w:val="20"/>
+                <w:szCs w:val="20"/>
+                <w:vertAlign w:val="subscript"/>
+              </w:rPr>
+              <w:t>1</w:t>
+            </w:r>
+            <w:r>
+              <w:rPr>
+                <w:rFonts w:asciiTheme="majorHAnsi" w:eastAsia="Calibri" w:hAnsiTheme="majorHAnsi" w:cstheme="majorHAnsi"/>
+                <w:b/>
+                <w:sz w:val="20"/>
+                <w:szCs w:val="20"/>
+              </w:rPr>
+              <w:t xml:space="preserve"> x sample interval</w:t>
+            </w:r>
+          </w:p>
+        </w:tc>
+        <w:tc>
+          <w:tcPr>
+            <w:tcW w:w="1305" w:type="dxa"/>
+            <w:tcBorders>
+              <w:top w:val="nil"/>
+              <w:left w:val="nil"/>
+              <w:bottom w:val="nil"/>
+              <w:right w:val="nil"/>
+            </w:tcBorders>
+            <w:tcMar>
+              <w:top w:w="0" w:type="dxa"/>
+              <w:left w:w="100" w:type="dxa"/>
+              <w:bottom w:w="0" w:type="dxa"/>
+              <w:right w:w="100" w:type="dxa"/>
+            </w:tcMar>
+          </w:tcPr>
+          <w:p>
+            <w:pPr>
+              <w:rPr>
+                <w:rFonts w:asciiTheme="majorHAnsi" w:eastAsia="Calibri" w:hAnsiTheme="majorHAnsi" w:cstheme="majorHAnsi"/>
+                <w:sz w:val="20"/>
+                <w:szCs w:val="20"/>
+              </w:rPr>
+            </w:pPr>
+            <w:r>
+              <w:rPr>
+                <w:rFonts w:asciiTheme="majorHAnsi" w:hAnsiTheme="majorHAnsi" w:cstheme="majorHAnsi"/>
+                <w:sz w:val="20"/>
+                <w:szCs w:val="20"/>
+                <w:lang w:val="en-US"/>
+              </w:rPr>
+              <w:t>0.003</w:t>
+            </w:r>
+          </w:p>
+        </w:tc>
+        <w:tc>
+          <w:tcPr>
+            <w:tcW w:w="1065" w:type="dxa"/>
+            <w:tcBorders>
+              <w:top w:val="nil"/>
+              <w:left w:val="nil"/>
+              <w:bottom w:val="nil"/>
+              <w:right w:val="nil"/>
+            </w:tcBorders>
+            <w:tcMar>
+              <w:top w:w="0" w:type="dxa"/>
+              <w:left w:w="100" w:type="dxa"/>
+              <w:bottom w:w="0" w:type="dxa"/>
+              <w:right w:w="100" w:type="dxa"/>
+            </w:tcMar>
+          </w:tcPr>
+          <w:p>
+            <w:pPr>
+              <w:rPr>
+                <w:rFonts w:asciiTheme="majorHAnsi" w:eastAsia="Calibri" w:hAnsiTheme="majorHAnsi" w:cstheme="majorHAnsi"/>
+                <w:sz w:val="20"/>
+                <w:szCs w:val="20"/>
+              </w:rPr>
+            </w:pPr>
+            <w:r>
+              <w:rPr>
+                <w:rFonts w:asciiTheme="majorHAnsi" w:hAnsiTheme="majorHAnsi" w:cstheme="majorHAnsi"/>
+                <w:sz w:val="20"/>
+                <w:szCs w:val="20"/>
+                <w:lang w:val="en-US"/>
+              </w:rPr>
+              <w:t>0.001</w:t>
+            </w:r>
+          </w:p>
+        </w:tc>
+        <w:tc>
+          <w:tcPr>
+            <w:tcW w:w="1590" w:type="dxa"/>
+            <w:tcBorders>
+              <w:top w:val="nil"/>
+              <w:left w:val="nil"/>
+              <w:bottom w:val="nil"/>
+              <w:right w:val="nil"/>
+            </w:tcBorders>
+            <w:tcMar>
+              <w:top w:w="0" w:type="dxa"/>
+              <w:left w:w="100" w:type="dxa"/>
+              <w:bottom w:w="0" w:type="dxa"/>
+              <w:right w:w="100" w:type="dxa"/>
+            </w:tcMar>
+          </w:tcPr>
+          <w:p>
+            <w:pPr>
+              <w:rPr>
+                <w:rFonts w:asciiTheme="majorHAnsi" w:eastAsia="Calibri" w:hAnsiTheme="majorHAnsi" w:cstheme="majorHAnsi"/>
+                <w:sz w:val="20"/>
+                <w:szCs w:val="20"/>
+              </w:rPr>
+            </w:pPr>
+            <w:r>
+              <w:rPr>
+                <w:rFonts w:asciiTheme="majorHAnsi" w:hAnsiTheme="majorHAnsi" w:cstheme="majorHAnsi"/>
+                <w:sz w:val="20"/>
+                <w:szCs w:val="20"/>
+                <w:lang w:val="en-US"/>
+              </w:rPr>
+              <w:t>[0,0.01]</w:t>
+            </w:r>
+          </w:p>
+        </w:tc>
+        <w:tc>
+          <w:tcPr>
+            <w:tcW w:w="1500" w:type="dxa"/>
+            <w:tcBorders>
+              <w:top w:val="nil"/>
+              <w:left w:val="nil"/>
+              <w:bottom w:val="nil"/>
+              <w:right w:val="nil"/>
+            </w:tcBorders>
+            <w:tcMar>
+              <w:top w:w="0" w:type="dxa"/>
+              <w:left w:w="100" w:type="dxa"/>
+              <w:bottom w:w="0" w:type="dxa"/>
+              <w:right w:w="100" w:type="dxa"/>
+            </w:tcMar>
+          </w:tcPr>
+          <w:p>
+            <w:pPr>
+              <w:rPr>
+                <w:rFonts w:asciiTheme="majorHAnsi" w:eastAsia="Calibri" w:hAnsiTheme="majorHAnsi" w:cstheme="majorHAnsi"/>
+                <w:b/>
+                <w:bCs/>
+                <w:sz w:val="20"/>
+                <w:szCs w:val="20"/>
+              </w:rPr>
+            </w:pPr>
+            <w:r>
+              <w:rPr>
+                <w:rFonts w:asciiTheme="majorHAnsi" w:hAnsiTheme="majorHAnsi" w:cstheme="majorHAnsi"/>
+                <w:b/>
+                <w:bCs/>
+                <w:sz w:val="20"/>
+                <w:szCs w:val="20"/>
+                <w:lang w:val="en-US"/>
+              </w:rPr>
+              <w:t>0.023*</w:t>
             </w:r>
           </w:p>
         </w:tc>
@@ -11617,14 +12148,14 @@
           <w:p>
             <w:pPr>
               <w:rPr>
-                <w:rFonts w:ascii="Calibri" w:eastAsia="Calibri" w:hAnsi="Calibri" w:cs="Calibri"/>
-                <w:sz w:val="20"/>
-                <w:szCs w:val="20"/>
-              </w:rPr>
-            </w:pPr>
-            <w:r>
-              <w:rPr>
-                <w:rFonts w:ascii="Calibri" w:eastAsia="Calibri" w:hAnsi="Calibri" w:cs="Calibri"/>
+                <w:rFonts w:asciiTheme="majorHAnsi" w:eastAsia="Calibri" w:hAnsiTheme="majorHAnsi" w:cstheme="majorHAnsi"/>
+                <w:sz w:val="20"/>
+                <w:szCs w:val="20"/>
+              </w:rPr>
+            </w:pPr>
+            <w:r>
+              <w:rPr>
+                <w:rFonts w:asciiTheme="majorHAnsi" w:eastAsia="Calibri" w:hAnsiTheme="majorHAnsi" w:cstheme="majorHAnsi"/>
                 <w:sz w:val="20"/>
                 <w:szCs w:val="20"/>
               </w:rPr>
@@ -11632,16 +12163,25 @@
             </w:r>
             <w:r>
               <w:rPr>
-                <w:rFonts w:ascii="Calibri" w:eastAsia="Calibri" w:hAnsi="Calibri" w:cs="Calibri"/>
+                <w:rFonts w:asciiTheme="majorHAnsi" w:eastAsia="Calibri" w:hAnsiTheme="majorHAnsi" w:cstheme="majorHAnsi"/>
                 <w:sz w:val="20"/>
                 <w:szCs w:val="20"/>
                 <w:vertAlign w:val="subscript"/>
               </w:rPr>
-              <w:t>t0</w:t>
-            </w:r>
-            <w:r>
-              <w:rPr>
-                <w:rFonts w:ascii="Calibri" w:eastAsia="Calibri" w:hAnsi="Calibri" w:cs="Calibri"/>
+              <w:t>t</w:t>
+            </w:r>
+            <w:r>
+              <w:rPr>
+                <w:rFonts w:asciiTheme="majorHAnsi" w:eastAsia="Calibri" w:hAnsiTheme="majorHAnsi" w:cstheme="majorHAnsi"/>
+                <w:sz w:val="20"/>
+                <w:szCs w:val="20"/>
+                <w:vertAlign w:val="subscript"/>
+              </w:rPr>
+              <w:t>1</w:t>
+            </w:r>
+            <w:r>
+              <w:rPr>
+                <w:rFonts w:asciiTheme="majorHAnsi" w:eastAsia="Calibri" w:hAnsiTheme="majorHAnsi" w:cstheme="majorHAnsi"/>
                 <w:sz w:val="20"/>
                 <w:szCs w:val="20"/>
               </w:rPr>
@@ -11668,16 +12208,17 @@
           <w:p>
             <w:pPr>
               <w:rPr>
-                <w:rFonts w:ascii="Calibri" w:eastAsia="Calibri" w:hAnsi="Calibri" w:cs="Calibri"/>
-                <w:sz w:val="20"/>
-                <w:szCs w:val="20"/>
-              </w:rPr>
-            </w:pPr>
-            <w:r>
-              <w:rPr>
-                <w:rFonts w:ascii="Calibri" w:eastAsia="Calibri" w:hAnsi="Calibri" w:cs="Calibri"/>
-                <w:sz w:val="20"/>
-                <w:szCs w:val="20"/>
+                <w:rFonts w:asciiTheme="majorHAnsi" w:eastAsia="Calibri" w:hAnsiTheme="majorHAnsi" w:cstheme="majorHAnsi"/>
+                <w:sz w:val="20"/>
+                <w:szCs w:val="20"/>
+              </w:rPr>
+            </w:pPr>
+            <w:r>
+              <w:rPr>
+                <w:rFonts w:asciiTheme="majorHAnsi" w:hAnsiTheme="majorHAnsi" w:cstheme="majorHAnsi"/>
+                <w:sz w:val="20"/>
+                <w:szCs w:val="20"/>
+                <w:lang w:val="en-US"/>
               </w:rPr>
               <w:t>0.001</w:t>
             </w:r>
@@ -11702,16 +12243,17 @@
           <w:p>
             <w:pPr>
               <w:rPr>
-                <w:rFonts w:ascii="Calibri" w:eastAsia="Calibri" w:hAnsi="Calibri" w:cs="Calibri"/>
-                <w:sz w:val="20"/>
-                <w:szCs w:val="20"/>
-              </w:rPr>
-            </w:pPr>
-            <w:r>
-              <w:rPr>
-                <w:rFonts w:ascii="Calibri" w:eastAsia="Calibri" w:hAnsi="Calibri" w:cs="Calibri"/>
-                <w:sz w:val="20"/>
-                <w:szCs w:val="20"/>
+                <w:rFonts w:asciiTheme="majorHAnsi" w:eastAsia="Calibri" w:hAnsiTheme="majorHAnsi" w:cstheme="majorHAnsi"/>
+                <w:sz w:val="20"/>
+                <w:szCs w:val="20"/>
+              </w:rPr>
+            </w:pPr>
+            <w:r>
+              <w:rPr>
+                <w:rFonts w:asciiTheme="majorHAnsi" w:hAnsiTheme="majorHAnsi" w:cstheme="majorHAnsi"/>
+                <w:sz w:val="20"/>
+                <w:szCs w:val="20"/>
+                <w:lang w:val="en-US"/>
               </w:rPr>
               <w:t>0.001</w:t>
             </w:r>
@@ -11736,16 +12278,17 @@
           <w:p>
             <w:pPr>
               <w:rPr>
-                <w:rFonts w:ascii="Calibri" w:eastAsia="Calibri" w:hAnsi="Calibri" w:cs="Calibri"/>
-                <w:sz w:val="20"/>
-                <w:szCs w:val="20"/>
-              </w:rPr>
-            </w:pPr>
-            <w:r>
-              <w:rPr>
-                <w:rFonts w:ascii="Calibri" w:eastAsia="Calibri" w:hAnsi="Calibri" w:cs="Calibri"/>
-                <w:sz w:val="20"/>
-                <w:szCs w:val="20"/>
+                <w:rFonts w:asciiTheme="majorHAnsi" w:eastAsia="Calibri" w:hAnsiTheme="majorHAnsi" w:cstheme="majorHAnsi"/>
+                <w:sz w:val="20"/>
+                <w:szCs w:val="20"/>
+              </w:rPr>
+            </w:pPr>
+            <w:r>
+              <w:rPr>
+                <w:rFonts w:asciiTheme="majorHAnsi" w:hAnsiTheme="majorHAnsi" w:cstheme="majorHAnsi"/>
+                <w:sz w:val="20"/>
+                <w:szCs w:val="20"/>
+                <w:lang w:val="en-US"/>
               </w:rPr>
               <w:t>[0,0]</w:t>
             </w:r>
@@ -11770,18 +12313,19 @@
           <w:p>
             <w:pPr>
               <w:rPr>
-                <w:rFonts w:ascii="Calibri" w:eastAsia="Calibri" w:hAnsi="Calibri" w:cs="Calibri"/>
-                <w:sz w:val="20"/>
-                <w:szCs w:val="20"/>
-              </w:rPr>
-            </w:pPr>
-            <w:r>
-              <w:rPr>
-                <w:rFonts w:ascii="Calibri" w:eastAsia="Calibri" w:hAnsi="Calibri" w:cs="Calibri"/>
-                <w:sz w:val="20"/>
-                <w:szCs w:val="20"/>
-              </w:rPr>
-              <w:t>0.271</w:t>
+                <w:rFonts w:asciiTheme="majorHAnsi" w:eastAsia="Calibri" w:hAnsiTheme="majorHAnsi" w:cstheme="majorHAnsi"/>
+                <w:sz w:val="20"/>
+                <w:szCs w:val="20"/>
+              </w:rPr>
+            </w:pPr>
+            <w:r>
+              <w:rPr>
+                <w:rFonts w:asciiTheme="majorHAnsi" w:hAnsiTheme="majorHAnsi" w:cstheme="majorHAnsi"/>
+                <w:sz w:val="20"/>
+                <w:szCs w:val="20"/>
+                <w:lang w:val="en-US"/>
+              </w:rPr>
+              <w:t>0.27</w:t>
             </w:r>
           </w:p>
         </w:tc>
@@ -14387,7 +14931,7 @@
           <w:sz w:val="20"/>
           <w:szCs w:val="20"/>
         </w:rPr>
-        <w:t xml:space="preserve">Lower energy balance and lean body mass both corresponded with lower neopterin levels. This relationship was independent of seasonal and social variables that represent potential pathogen exposure, i.e. monthly </w:t>
+        <w:t xml:space="preserve">Lower energy balance and lean body mass both corresponded with lower neopterin levels. This relationship was independent of seasonal and social variables that represent potential pathogen exposure, </w:t>
       </w:r>
       <w:proofErr w:type="gramStart"/>
       <w:r>
@@ -14396,7 +14940,7 @@
           <w:sz w:val="20"/>
           <w:szCs w:val="20"/>
         </w:rPr>
-        <w:t>rainfall</w:t>
+        <w:t>i.e.</w:t>
       </w:r>
       <w:proofErr w:type="gramEnd"/>
       <w:r>
@@ -14405,7 +14949,7 @@
           <w:sz w:val="20"/>
           <w:szCs w:val="20"/>
         </w:rPr>
-        <w:t xml:space="preserve"> and an individual’s number of social partners, which were unrelated to neopterin concentrations. Although seasonal effects on immune function are abundant in the animal literature, evidence for a direct effect of energetic constraints is rare. For example, prairie voles decrease body mass and IgG production during short-day photoperiods </w:t>
+        <w:t xml:space="preserve"> monthly rainfall and an individual’s number of social partners, which were unrelated to neopterin concentrations. Although seasonal effects on immune function are abundant in the animal literature, evidence for a direct effect of energetic constraints is rare. For example, prairie voles decrease body mass and IgG production during short-day photoperiods </w:t>
       </w:r>
       <w:hyperlink r:id="rId69">
         <w:r>
@@ -16996,7 +17540,7 @@
     </w:p>
     <w:p>
       <w:pPr>
-        <w:pStyle w:val="Bibliography"/>
+        <w:pStyle w:val="Bibliography1"/>
         <w:rPr>
           <w:sz w:val="20"/>
           <w:szCs w:val="20"/>
@@ -17029,25 +17573,7 @@
           <w:szCs w:val="20"/>
           <w:lang w:val="en-US"/>
         </w:rPr>
-        <w:t xml:space="preserve">Foerster, S., Cords, M., &amp; </w:t>
-      </w:r>
-      <w:proofErr w:type="spellStart"/>
-      <w:r>
-        <w:rPr>
-          <w:sz w:val="20"/>
-          <w:szCs w:val="20"/>
-          <w:lang w:val="en-US"/>
-        </w:rPr>
-        <w:t>Monfort</w:t>
-      </w:r>
-      <w:proofErr w:type="spellEnd"/>
-      <w:r>
-        <w:rPr>
-          <w:sz w:val="20"/>
-          <w:szCs w:val="20"/>
-          <w:lang w:val="en-US"/>
-        </w:rPr>
-        <w:t xml:space="preserve">, S. L. (2011). Social behavior, foraging strategies, and fecal glucocorticoids in female blue monkeys (Cercopithecus mitis): Potential fitness benefits of high rank in a forest guenon. </w:t>
+        <w:t xml:space="preserve">Foerster, S., Cords, M., &amp; Monfort, S. L. (2011). Social behavior, foraging strategies, and fecal glucocorticoids in female blue monkeys (Cercopithecus mitis): Potential fitness benefits of high rank in a forest guenon. </w:t>
       </w:r>
       <w:r>
         <w:rPr>
@@ -17115,66 +17641,33 @@
       <w:hyperlink r:id="rId188" w:history="1">
         <w:r>
           <w:rPr>
-            <w:rStyle w:val="Hipervnculo"/>
+            <w:rStyle w:val="Hyperlink"/>
             <w:sz w:val="20"/>
             <w:szCs w:val="20"/>
           </w:rPr>
           <w:t xml:space="preserve">Girard-Buttoz, C., Higham, J. P., Heistermann, M., Wedegärtner, S., Maestripieri, D., &amp; Engelhardt, A. (2011). Urinary C-peptide measurement as a marker of nutritional status in macaques. </w:t>
         </w:r>
       </w:hyperlink>
-      <w:r>
-        <w:rPr>
-          <w:sz w:val="20"/>
-          <w:szCs w:val="20"/>
-        </w:rPr>
-        <w:fldChar w:fldCharType="begin"/>
-      </w:r>
-      <w:r>
-        <w:rPr>
-          <w:sz w:val="20"/>
-          <w:szCs w:val="20"/>
-        </w:rPr>
-        <w:instrText>HYPERLINK "https://www.zotero.org/google-docs/?vso19R" \h</w:instrText>
-      </w:r>
-      <w:r>
-        <w:rPr>
-          <w:sz w:val="20"/>
-          <w:szCs w:val="20"/>
-        </w:rPr>
-      </w:r>
-      <w:r>
-        <w:rPr>
-          <w:sz w:val="20"/>
-          <w:szCs w:val="20"/>
-        </w:rPr>
-        <w:fldChar w:fldCharType="separate"/>
-      </w:r>
-      <w:r>
-        <w:rPr>
-          <w:i/>
-          <w:sz w:val="20"/>
-          <w:szCs w:val="20"/>
-        </w:rPr>
-        <w:t>PLOS ONE</w:t>
-      </w:r>
-      <w:r>
-        <w:rPr>
-          <w:i/>
-          <w:sz w:val="20"/>
-          <w:szCs w:val="20"/>
-        </w:rPr>
-        <w:fldChar w:fldCharType="end"/>
-      </w:r>
       <w:hyperlink r:id="rId189">
         <w:r>
           <w:rPr>
+            <w:i/>
+            <w:sz w:val="20"/>
+            <w:szCs w:val="20"/>
+          </w:rPr>
+          <w:t>PLOS ONE</w:t>
+        </w:r>
+      </w:hyperlink>
+      <w:hyperlink r:id="rId190">
+        <w:r>
+          <w:rPr>
             <w:sz w:val="20"/>
             <w:szCs w:val="20"/>
           </w:rPr>
           <w:t xml:space="preserve">, </w:t>
         </w:r>
       </w:hyperlink>
-      <w:hyperlink r:id="rId190">
+      <w:hyperlink r:id="rId191">
         <w:r>
           <w:rPr>
             <w:i/>
@@ -17184,7 +17677,7 @@
           <w:t>6</w:t>
         </w:r>
       </w:hyperlink>
-      <w:hyperlink r:id="rId191">
+      <w:hyperlink r:id="rId192">
         <w:r>
           <w:rPr>
             <w:sz w:val="20"/>
@@ -17213,7 +17706,7 @@
           <w:szCs w:val="20"/>
         </w:rPr>
       </w:pPr>
-      <w:hyperlink r:id="rId192">
+      <w:hyperlink r:id="rId193">
         <w:r>
           <w:rPr>
             <w:sz w:val="20"/>
@@ -17222,7 +17715,7 @@
           <w:t xml:space="preserve">Grueter, C. C., Deschner, T., Behringer, V., Fawcett, K., &amp; Robbins, M. M. (2014). Socioecological correlates of energy balance using urinary C-peptide measurements in wild female mountain gorillas. </w:t>
         </w:r>
       </w:hyperlink>
-      <w:hyperlink r:id="rId193">
+      <w:hyperlink r:id="rId194">
         <w:r>
           <w:rPr>
             <w:i/>
@@ -17232,7 +17725,7 @@
           <w:t>Physiology &amp; Behavior</w:t>
         </w:r>
       </w:hyperlink>
-      <w:hyperlink r:id="rId194">
+      <w:hyperlink r:id="rId195">
         <w:r>
           <w:rPr>
             <w:sz w:val="20"/>
@@ -17241,7 +17734,7 @@
           <w:t xml:space="preserve">, </w:t>
         </w:r>
       </w:hyperlink>
-      <w:hyperlink r:id="rId195">
+      <w:hyperlink r:id="rId196">
         <w:r>
           <w:rPr>
             <w:i/>
@@ -17251,7 +17744,7 @@
           <w:t>127</w:t>
         </w:r>
       </w:hyperlink>
-      <w:hyperlink r:id="rId196">
+      <w:hyperlink r:id="rId197">
         <w:r>
           <w:rPr>
             <w:sz w:val="20"/>
@@ -17280,7 +17773,7 @@
           <w:szCs w:val="20"/>
         </w:rPr>
       </w:pPr>
-      <w:hyperlink r:id="rId197">
+      <w:hyperlink r:id="rId198">
         <w:r>
           <w:rPr>
             <w:sz w:val="20"/>
@@ -17289,7 +17782,7 @@
           <w:t xml:space="preserve">Hector, K. L., &amp; Nakagawa, S. (2012). Quantitative analysis of compensatory and catch-up growth in diverse taxa. </w:t>
         </w:r>
       </w:hyperlink>
-      <w:hyperlink r:id="rId198">
+      <w:hyperlink r:id="rId199">
         <w:r>
           <w:rPr>
             <w:i/>
@@ -17299,7 +17792,7 @@
           <w:t>Journal of Animal Ecology</w:t>
         </w:r>
       </w:hyperlink>
-      <w:hyperlink r:id="rId199">
+      <w:hyperlink r:id="rId200">
         <w:r>
           <w:rPr>
             <w:sz w:val="20"/>
@@ -17308,7 +17801,7 @@
           <w:t xml:space="preserve">, </w:t>
         </w:r>
       </w:hyperlink>
-      <w:hyperlink r:id="rId200">
+      <w:hyperlink r:id="rId201">
         <w:r>
           <w:rPr>
             <w:i/>
@@ -17318,7 +17811,7 @@
           <w:t>81</w:t>
         </w:r>
       </w:hyperlink>
-      <w:hyperlink r:id="rId201">
+      <w:hyperlink r:id="rId202">
         <w:r>
           <w:rPr>
             <w:sz w:val="20"/>
@@ -17347,7 +17840,7 @@
           <w:szCs w:val="20"/>
         </w:rPr>
       </w:pPr>
-      <w:hyperlink r:id="rId202">
+      <w:hyperlink r:id="rId203">
         <w:r>
           <w:rPr>
             <w:sz w:val="20"/>
@@ -17356,7 +17849,7 @@
           <w:t xml:space="preserve">Heistermann, M., &amp; Higham, J. P. (2015). Urinary neopterin, a non-invasive marker of mammalian cellular actiation, is highly stable under field conditions. </w:t>
         </w:r>
       </w:hyperlink>
-      <w:hyperlink r:id="rId203">
+      <w:hyperlink r:id="rId204">
         <w:r>
           <w:rPr>
             <w:i/>
@@ -17366,7 +17859,7 @@
           <w:t>Scientific Reports</w:t>
         </w:r>
       </w:hyperlink>
-      <w:hyperlink r:id="rId204">
+      <w:hyperlink r:id="rId205">
         <w:r>
           <w:rPr>
             <w:sz w:val="20"/>
@@ -17395,7 +17888,7 @@
           <w:szCs w:val="20"/>
         </w:rPr>
       </w:pPr>
-      <w:hyperlink r:id="rId205">
+      <w:hyperlink r:id="rId206">
         <w:r>
           <w:rPr>
             <w:sz w:val="20"/>
@@ -17418,7 +17911,7 @@
           <w:t xml:space="preserve"> of insulin as a non-invasive marker of nutritional status: Some practicalities. </w:t>
         </w:r>
       </w:hyperlink>
-      <w:hyperlink r:id="rId206">
+      <w:hyperlink r:id="rId207">
         <w:r>
           <w:rPr>
             <w:i/>
@@ -17428,7 +17921,7 @@
           <w:t>PLOS ONE</w:t>
         </w:r>
       </w:hyperlink>
-      <w:hyperlink r:id="rId207">
+      <w:hyperlink r:id="rId208">
         <w:r>
           <w:rPr>
             <w:sz w:val="20"/>
@@ -17437,7 +17930,7 @@
           <w:t xml:space="preserve">, </w:t>
         </w:r>
       </w:hyperlink>
-      <w:hyperlink r:id="rId208">
+      <w:hyperlink r:id="rId209">
         <w:r>
           <w:rPr>
             <w:i/>
@@ -17447,7 +17940,7 @@
           <w:t>6</w:t>
         </w:r>
       </w:hyperlink>
-      <w:hyperlink r:id="rId209">
+      <w:hyperlink r:id="rId210">
         <w:r>
           <w:rPr>
             <w:sz w:val="20"/>
@@ -17476,7 +17969,7 @@
           <w:szCs w:val="20"/>
         </w:rPr>
       </w:pPr>
-      <w:hyperlink r:id="rId210">
+      <w:hyperlink r:id="rId211">
         <w:r>
           <w:rPr>
             <w:sz w:val="20"/>
@@ -17485,7 +17978,7 @@
           <w:t xml:space="preserve">Higham, J. P., Kraus, C., Stahl-Hennig, C., Engelhardt, A., Fuchs, D., &amp; Heistermann, M. (2015). Evaluating noninvasive markers of nonhuman primate immune activation and inflammation. </w:t>
         </w:r>
       </w:hyperlink>
-      <w:hyperlink r:id="rId211">
+      <w:hyperlink r:id="rId212">
         <w:r>
           <w:rPr>
             <w:i/>
@@ -17495,7 +17988,7 @@
           <w:t>American Journal of Physical Anthropology</w:t>
         </w:r>
       </w:hyperlink>
-      <w:hyperlink r:id="rId212">
+      <w:hyperlink r:id="rId213">
         <w:r>
           <w:rPr>
             <w:sz w:val="20"/>
@@ -17504,7 +17997,7 @@
           <w:t xml:space="preserve">, </w:t>
         </w:r>
       </w:hyperlink>
-      <w:hyperlink r:id="rId213">
+      <w:hyperlink r:id="rId214">
         <w:r>
           <w:rPr>
             <w:i/>
@@ -17514,7 +18007,7 @@
           <w:t>158</w:t>
         </w:r>
       </w:hyperlink>
-      <w:hyperlink r:id="rId214">
+      <w:hyperlink r:id="rId215">
         <w:r>
           <w:rPr>
             <w:sz w:val="20"/>
@@ -17543,7 +18036,7 @@
           <w:szCs w:val="20"/>
         </w:rPr>
       </w:pPr>
-      <w:hyperlink r:id="rId215">
+      <w:hyperlink r:id="rId216">
         <w:r>
           <w:rPr>
             <w:sz w:val="20"/>
@@ -17552,7 +18045,7 @@
           <w:t xml:space="preserve">Jolly, C. A. (2004). Dietary Restriction and Immune Function. </w:t>
         </w:r>
       </w:hyperlink>
-      <w:hyperlink r:id="rId216">
+      <w:hyperlink r:id="rId217">
         <w:r>
           <w:rPr>
             <w:i/>
@@ -17562,7 +18055,7 @@
           <w:t>The Journal of Nutrition</w:t>
         </w:r>
       </w:hyperlink>
-      <w:hyperlink r:id="rId217">
+      <w:hyperlink r:id="rId218">
         <w:r>
           <w:rPr>
             <w:sz w:val="20"/>
@@ -17571,7 +18064,7 @@
           <w:t xml:space="preserve">, </w:t>
         </w:r>
       </w:hyperlink>
-      <w:hyperlink r:id="rId218">
+      <w:hyperlink r:id="rId219">
         <w:r>
           <w:rPr>
             <w:i/>
@@ -17581,7 +18074,7 @@
           <w:t>134</w:t>
         </w:r>
       </w:hyperlink>
-      <w:hyperlink r:id="rId219">
+      <w:hyperlink r:id="rId220">
         <w:r>
           <w:rPr>
             <w:sz w:val="20"/>
@@ -17610,7 +18103,7 @@
           <w:szCs w:val="20"/>
         </w:rPr>
       </w:pPr>
-      <w:hyperlink r:id="rId220">
+      <w:hyperlink r:id="rId221">
         <w:r>
           <w:rPr>
             <w:sz w:val="20"/>
@@ -17619,7 +18112,7 @@
           <w:t xml:space="preserve">Klass, K., &amp; Cords, M. (2015). Agonism and dominance in female blue monkeys. </w:t>
         </w:r>
       </w:hyperlink>
-      <w:hyperlink r:id="rId221">
+      <w:hyperlink r:id="rId222">
         <w:r>
           <w:rPr>
             <w:i/>
@@ -17629,7 +18122,7 @@
           <w:t>American Journal of Primatology</w:t>
         </w:r>
       </w:hyperlink>
-      <w:hyperlink r:id="rId222">
+      <w:hyperlink r:id="rId223">
         <w:r>
           <w:rPr>
             <w:sz w:val="20"/>
@@ -17638,7 +18131,7 @@
           <w:t xml:space="preserve">, </w:t>
         </w:r>
       </w:hyperlink>
-      <w:hyperlink r:id="rId223">
+      <w:hyperlink r:id="rId224">
         <w:r>
           <w:rPr>
             <w:i/>
@@ -17648,7 +18141,7 @@
           <w:t>77</w:t>
         </w:r>
       </w:hyperlink>
-      <w:hyperlink r:id="rId224">
+      <w:hyperlink r:id="rId225">
         <w:r>
           <w:rPr>
             <w:sz w:val="20"/>
@@ -17677,7 +18170,7 @@
           <w:szCs w:val="20"/>
         </w:rPr>
       </w:pPr>
-      <w:hyperlink r:id="rId225">
+      <w:hyperlink r:id="rId226">
         <w:r>
           <w:rPr>
             <w:sz w:val="20"/>
@@ -17686,7 +18179,7 @@
           <w:t xml:space="preserve">Lin, W. C., Liu, C., Kosillo, P., Tai, L.-H., Galarce, E., Bateup, H., Lammel, S., &amp; Wilbrecht, L. (2022). Transient food insecurity during the juvenile-adolescent period affects adult weight, cognitive flexibility, and dopamine neurobiology. </w:t>
         </w:r>
       </w:hyperlink>
-      <w:hyperlink r:id="rId226">
+      <w:hyperlink r:id="rId227">
         <w:r>
           <w:rPr>
             <w:i/>
@@ -17696,7 +18189,7 @@
           <w:t>Current Biology : CB</w:t>
         </w:r>
       </w:hyperlink>
-      <w:hyperlink r:id="rId227">
+      <w:hyperlink r:id="rId228">
         <w:r>
           <w:rPr>
             <w:sz w:val="20"/>
@@ -17705,7 +18198,7 @@
           <w:t xml:space="preserve">, </w:t>
         </w:r>
       </w:hyperlink>
-      <w:hyperlink r:id="rId228">
+      <w:hyperlink r:id="rId229">
         <w:r>
           <w:rPr>
             <w:i/>
@@ -17715,7 +18208,7 @@
           <w:t>32</w:t>
         </w:r>
       </w:hyperlink>
-      <w:hyperlink r:id="rId229">
+      <w:hyperlink r:id="rId230">
         <w:r>
           <w:rPr>
             <w:sz w:val="20"/>
@@ -17744,7 +18237,7 @@
           <w:szCs w:val="20"/>
         </w:rPr>
       </w:pPr>
-      <w:hyperlink r:id="rId230">
+      <w:hyperlink r:id="rId231">
         <w:r>
           <w:rPr>
             <w:sz w:val="20"/>
@@ -17753,7 +18246,7 @@
           <w:t xml:space="preserve">Long, K. Z., &amp; Nanthakumar, N. (2004). Energetic and nutritional regulation of the adaptive immune response and trade-offs in ecological immunology. </w:t>
         </w:r>
       </w:hyperlink>
-      <w:hyperlink r:id="rId231">
+      <w:hyperlink r:id="rId232">
         <w:r>
           <w:rPr>
             <w:i/>
@@ -17763,7 +18256,7 @@
           <w:t>American Journal of Human Biology</w:t>
         </w:r>
       </w:hyperlink>
-      <w:hyperlink r:id="rId232">
+      <w:hyperlink r:id="rId233">
         <w:r>
           <w:rPr>
             <w:sz w:val="20"/>
@@ -17772,7 +18265,7 @@
           <w:t xml:space="preserve">, </w:t>
         </w:r>
       </w:hyperlink>
-      <w:hyperlink r:id="rId233">
+      <w:hyperlink r:id="rId234">
         <w:r>
           <w:rPr>
             <w:i/>
@@ -17782,7 +18275,7 @@
           <w:t>16</w:t>
         </w:r>
       </w:hyperlink>
-      <w:hyperlink r:id="rId234">
+      <w:hyperlink r:id="rId235">
         <w:r>
           <w:rPr>
             <w:sz w:val="20"/>
@@ -17811,7 +18304,7 @@
           <w:szCs w:val="20"/>
         </w:rPr>
       </w:pPr>
-      <w:hyperlink r:id="rId235">
+      <w:hyperlink r:id="rId236">
         <w:r>
           <w:rPr>
             <w:sz w:val="20"/>
@@ -17820,7 +18313,7 @@
           <w:t xml:space="preserve">Lord, G. M., Matarese, G., Howard, J. K., Baker, R. J., Bloom, S. R., &amp; Lechler, R. I. (1998). Leptin modulates the T-cell immune response and reverses starvation-induced immunosuppression. </w:t>
         </w:r>
       </w:hyperlink>
-      <w:hyperlink r:id="rId236">
+      <w:hyperlink r:id="rId237">
         <w:r>
           <w:rPr>
             <w:i/>
@@ -17830,7 +18323,7 @@
           <w:t>Nature</w:t>
         </w:r>
       </w:hyperlink>
-      <w:hyperlink r:id="rId237">
+      <w:hyperlink r:id="rId238">
         <w:r>
           <w:rPr>
             <w:sz w:val="20"/>
@@ -17839,7 +18332,7 @@
           <w:t xml:space="preserve">, </w:t>
         </w:r>
       </w:hyperlink>
-      <w:hyperlink r:id="rId238">
+      <w:hyperlink r:id="rId239">
         <w:r>
           <w:rPr>
             <w:i/>
@@ -17849,7 +18342,7 @@
           <w:t>394</w:t>
         </w:r>
       </w:hyperlink>
-      <w:hyperlink r:id="rId239">
+      <w:hyperlink r:id="rId240">
         <w:r>
           <w:rPr>
             <w:sz w:val="20"/>
@@ -17878,7 +18371,7 @@
           <w:szCs w:val="20"/>
         </w:rPr>
       </w:pPr>
-      <w:hyperlink r:id="rId240">
+      <w:hyperlink r:id="rId241">
         <w:r>
           <w:rPr>
             <w:sz w:val="20"/>
@@ -17887,7 +18380,7 @@
           <w:t xml:space="preserve">Lysle, D. T., Cunnick, J. E., Wu, R., Caggiula, A. R., Wood, P. G., &amp; Rabin, B. S. (1988). 2-Deoxy-d-glucose modulation of T-lymphocyte reactivity: Differential effects on lymphoid compartments. </w:t>
         </w:r>
       </w:hyperlink>
-      <w:hyperlink r:id="rId241">
+      <w:hyperlink r:id="rId242">
         <w:r>
           <w:rPr>
             <w:i/>
@@ -17897,7 +18390,7 @@
           <w:t>Brain, Behavior, and Immunity</w:t>
         </w:r>
       </w:hyperlink>
-      <w:hyperlink r:id="rId242">
+      <w:hyperlink r:id="rId243">
         <w:r>
           <w:rPr>
             <w:sz w:val="20"/>
@@ -17906,7 +18399,7 @@
           <w:t xml:space="preserve">, </w:t>
         </w:r>
       </w:hyperlink>
-      <w:hyperlink r:id="rId243">
+      <w:hyperlink r:id="rId244">
         <w:r>
           <w:rPr>
             <w:i/>
@@ -17916,7 +18409,7 @@
           <w:t>2</w:t>
         </w:r>
       </w:hyperlink>
-      <w:hyperlink r:id="rId244">
+      <w:hyperlink r:id="rId245">
         <w:r>
           <w:rPr>
             <w:sz w:val="20"/>
@@ -17945,7 +18438,7 @@
           <w:szCs w:val="20"/>
         </w:rPr>
       </w:pPr>
-      <w:hyperlink r:id="rId245">
+      <w:hyperlink r:id="rId246">
         <w:r>
           <w:rPr>
             <w:sz w:val="20"/>
@@ -17954,7 +18447,7 @@
           <w:t xml:space="preserve">Martin, L. B., Scheuerlein, A., &amp; Wikelski, M. (2003). Immune activity elevates energy expenditure of house sparrows: A link between direct and indirect costs? </w:t>
         </w:r>
       </w:hyperlink>
-      <w:hyperlink r:id="rId246">
+      <w:hyperlink r:id="rId247">
         <w:r>
           <w:rPr>
             <w:i/>
@@ -17964,7 +18457,7 @@
           <w:t>Proceedings of the Royal Society of London. Series B: Biological Sciences</w:t>
         </w:r>
       </w:hyperlink>
-      <w:hyperlink r:id="rId247">
+      <w:hyperlink r:id="rId248">
         <w:r>
           <w:rPr>
             <w:sz w:val="20"/>
@@ -17973,7 +18466,7 @@
           <w:t xml:space="preserve">, </w:t>
         </w:r>
       </w:hyperlink>
-      <w:hyperlink r:id="rId248">
+      <w:hyperlink r:id="rId249">
         <w:r>
           <w:rPr>
             <w:i/>
@@ -17983,7 +18476,7 @@
           <w:t>270</w:t>
         </w:r>
       </w:hyperlink>
-      <w:hyperlink r:id="rId249">
+      <w:hyperlink r:id="rId250">
         <w:r>
           <w:rPr>
             <w:sz w:val="20"/>
@@ -18012,7 +18505,7 @@
           <w:szCs w:val="20"/>
         </w:rPr>
       </w:pPr>
-      <w:hyperlink r:id="rId250">
+      <w:hyperlink r:id="rId251">
         <w:r>
           <w:rPr>
             <w:sz w:val="20"/>
@@ -18021,7 +18514,7 @@
           <w:t xml:space="preserve">McDade, T. W. (2003). Life history theory and the immune system: Steps toward a human ecological immunology. </w:t>
         </w:r>
       </w:hyperlink>
-      <w:hyperlink r:id="rId251">
+      <w:hyperlink r:id="rId252">
         <w:r>
           <w:rPr>
             <w:i/>
@@ -18031,7 +18524,7 @@
           <w:t>American Journal of Physical Anthropology</w:t>
         </w:r>
       </w:hyperlink>
-      <w:hyperlink r:id="rId252">
+      <w:hyperlink r:id="rId253">
         <w:r>
           <w:rPr>
             <w:sz w:val="20"/>
@@ -18040,7 +18533,7 @@
           <w:t xml:space="preserve">, </w:t>
         </w:r>
       </w:hyperlink>
-      <w:hyperlink r:id="rId253">
+      <w:hyperlink r:id="rId254">
         <w:r>
           <w:rPr>
             <w:i/>
@@ -18050,7 +18543,7 @@
           <w:t>122</w:t>
         </w:r>
       </w:hyperlink>
-      <w:hyperlink r:id="rId254">
+      <w:hyperlink r:id="rId255">
         <w:r>
           <w:rPr>
             <w:sz w:val="20"/>
@@ -18079,7 +18572,7 @@
           <w:szCs w:val="20"/>
         </w:rPr>
       </w:pPr>
-      <w:hyperlink r:id="rId255">
+      <w:hyperlink r:id="rId256">
         <w:r>
           <w:rPr>
             <w:sz w:val="20"/>
@@ -18088,7 +18581,7 @@
           <w:t xml:space="preserve">Meydani, S. N., Das, S. K., Pieper, C. F., Lewis, M. R., Klein, S., Dixit, V. D., Gupta, A. K., Villareal, D. T., Bhapkar, M., Huang, M., Fuss, P. J., Roberts, S. B., Holloszy, J. O., &amp; Fontana, L. (2016). Long-term moderate calorie restriction inhibits inflammation without impairing cell-mediated immunity: A randomized controlled trial in non-obese humans. </w:t>
         </w:r>
       </w:hyperlink>
-      <w:hyperlink r:id="rId256">
+      <w:hyperlink r:id="rId257">
         <w:r>
           <w:rPr>
             <w:i/>
@@ -18098,7 +18591,7 @@
           <w:t>Aging (Albany NY)</w:t>
         </w:r>
       </w:hyperlink>
-      <w:hyperlink r:id="rId257">
+      <w:hyperlink r:id="rId258">
         <w:r>
           <w:rPr>
             <w:sz w:val="20"/>
@@ -18107,7 +18600,7 @@
           <w:t xml:space="preserve">, </w:t>
         </w:r>
       </w:hyperlink>
-      <w:hyperlink r:id="rId258">
+      <w:hyperlink r:id="rId259">
         <w:r>
           <w:rPr>
             <w:i/>
@@ -18117,7 +18610,7 @@
           <w:t>8</w:t>
         </w:r>
       </w:hyperlink>
-      <w:hyperlink r:id="rId259">
+      <w:hyperlink r:id="rId260">
         <w:r>
           <w:rPr>
             <w:sz w:val="20"/>
@@ -18146,7 +18639,7 @@
           <w:szCs w:val="20"/>
         </w:rPr>
       </w:pPr>
-      <w:hyperlink r:id="rId260">
+      <w:hyperlink r:id="rId261">
         <w:r>
           <w:rPr>
             <w:sz w:val="20"/>
@@ -18155,7 +18648,7 @@
           <w:t xml:space="preserve">Miller, E. S., Klinger, J. C., Akin, C., Anne Koebel, D., &amp; Sonnenfeld, G. (1994). Inhibition of murine splenic T lymphocyte proliferation by 2-deoxy-D-glucose-induced metabolic stress. </w:t>
         </w:r>
       </w:hyperlink>
-      <w:hyperlink r:id="rId261">
+      <w:hyperlink r:id="rId262">
         <w:r>
           <w:rPr>
             <w:i/>
@@ -18165,7 +18658,7 @@
           <w:t>Journal of Neuroimmunology</w:t>
         </w:r>
       </w:hyperlink>
-      <w:hyperlink r:id="rId262">
+      <w:hyperlink r:id="rId263">
         <w:r>
           <w:rPr>
             <w:sz w:val="20"/>
@@ -18174,7 +18667,7 @@
           <w:t xml:space="preserve">, </w:t>
         </w:r>
       </w:hyperlink>
-      <w:hyperlink r:id="rId263">
+      <w:hyperlink r:id="rId264">
         <w:r>
           <w:rPr>
             <w:i/>
@@ -18184,7 +18677,7 @@
           <w:t>52</w:t>
         </w:r>
       </w:hyperlink>
-      <w:hyperlink r:id="rId264">
+      <w:hyperlink r:id="rId265">
         <w:r>
           <w:rPr>
             <w:sz w:val="20"/>
@@ -18213,7 +18706,7 @@
           <w:szCs w:val="20"/>
         </w:rPr>
       </w:pPr>
-      <w:hyperlink r:id="rId265">
+      <w:hyperlink r:id="rId266">
         <w:r>
           <w:rPr>
             <w:sz w:val="20"/>
@@ -18238,7 +18731,7 @@
           <w:t xml:space="preserve">, J., Klein, N. A., Soules, M. R., &amp; O’Connor, K. A. (2004). Comparison of specific gravity and creatinine for normalizing urinary reproductive hormone concentrations. </w:t>
         </w:r>
       </w:hyperlink>
-      <w:hyperlink r:id="rId266">
+      <w:hyperlink r:id="rId267">
         <w:r>
           <w:rPr>
             <w:i/>
@@ -18248,7 +18741,7 @@
           <w:t>Clinical Chemistry</w:t>
         </w:r>
       </w:hyperlink>
-      <w:hyperlink r:id="rId267">
+      <w:hyperlink r:id="rId268">
         <w:r>
           <w:rPr>
             <w:sz w:val="20"/>
@@ -18257,7 +18750,7 @@
           <w:t xml:space="preserve">, </w:t>
         </w:r>
       </w:hyperlink>
-      <w:hyperlink r:id="rId268">
+      <w:hyperlink r:id="rId269">
         <w:r>
           <w:rPr>
             <w:i/>
@@ -18267,7 +18760,7 @@
           <w:t>50</w:t>
         </w:r>
       </w:hyperlink>
-      <w:hyperlink r:id="rId269">
+      <w:hyperlink r:id="rId270">
         <w:r>
           <w:rPr>
             <w:sz w:val="20"/>
@@ -18296,7 +18789,7 @@
           <w:szCs w:val="20"/>
         </w:rPr>
       </w:pPr>
-      <w:hyperlink r:id="rId270">
+      <w:hyperlink r:id="rId271">
         <w:r>
           <w:rPr>
             <w:sz w:val="20"/>
@@ -18305,7 +18798,7 @@
           <w:t xml:space="preserve">Min, K. W., Jang, T., &amp; Lee, K. P. (2021). Thermal and nutritional environments during development exert different effects on adult reproductive success in Drosophila melanogaster. </w:t>
         </w:r>
       </w:hyperlink>
-      <w:hyperlink r:id="rId271">
+      <w:hyperlink r:id="rId272">
         <w:r>
           <w:rPr>
             <w:i/>
@@ -18315,7 +18808,7 @@
           <w:t>Ecology and Evolution</w:t>
         </w:r>
       </w:hyperlink>
-      <w:hyperlink r:id="rId272">
+      <w:hyperlink r:id="rId273">
         <w:r>
           <w:rPr>
             <w:sz w:val="20"/>
@@ -18324,7 +18817,7 @@
           <w:t xml:space="preserve">, </w:t>
         </w:r>
       </w:hyperlink>
-      <w:hyperlink r:id="rId273">
+      <w:hyperlink r:id="rId274">
         <w:r>
           <w:rPr>
             <w:i/>
@@ -18334,7 +18827,7 @@
           <w:t>11</w:t>
         </w:r>
       </w:hyperlink>
-      <w:hyperlink r:id="rId274">
+      <w:hyperlink r:id="rId275">
         <w:r>
           <w:rPr>
             <w:sz w:val="20"/>
@@ -18363,7 +18856,7 @@
           <w:szCs w:val="20"/>
         </w:rPr>
       </w:pPr>
-      <w:hyperlink r:id="rId275">
+      <w:hyperlink r:id="rId276">
         <w:r>
           <w:rPr>
             <w:sz w:val="20"/>
@@ -18372,7 +18865,7 @@
           <w:t xml:space="preserve">Murr, C., Widner, B., &amp; Fuchs, B. W. and D. (2002). Neopterin as a Marker for Immune System Activation. </w:t>
         </w:r>
       </w:hyperlink>
-      <w:hyperlink r:id="rId276">
+      <w:hyperlink r:id="rId277">
         <w:r>
           <w:rPr>
             <w:i/>
@@ -18382,7 +18875,7 @@
           <w:t>Current Drug Metabolism</w:t>
         </w:r>
       </w:hyperlink>
-      <w:hyperlink r:id="rId277">
+      <w:hyperlink r:id="rId278">
         <w:r>
           <w:rPr>
             <w:sz w:val="20"/>
@@ -18391,7 +18884,7 @@
           <w:t xml:space="preserve">, </w:t>
         </w:r>
       </w:hyperlink>
-      <w:hyperlink r:id="rId278">
+      <w:hyperlink r:id="rId279">
         <w:r>
           <w:rPr>
             <w:i/>
@@ -18401,7 +18894,7 @@
           <w:t>3</w:t>
         </w:r>
       </w:hyperlink>
-      <w:hyperlink r:id="rId279">
+      <w:hyperlink r:id="rId280">
         <w:r>
           <w:rPr>
             <w:sz w:val="20"/>
@@ -18430,7 +18923,7 @@
           <w:szCs w:val="20"/>
         </w:rPr>
       </w:pPr>
-      <w:hyperlink r:id="rId280">
+      <w:hyperlink r:id="rId281">
         <w:r>
           <w:rPr>
             <w:sz w:val="20"/>
@@ -18439,7 +18932,7 @@
           <w:t xml:space="preserve">Nelson, R. J., Asfaw, B., DeVries, A. C., &amp; Demas, G. E. (1996). Reproductive response to photoperiod affects corticosterone and immunoglobulin G concentrations in prairie voles (Microtus ochrogaster). </w:t>
         </w:r>
       </w:hyperlink>
-      <w:hyperlink r:id="rId281">
+      <w:hyperlink r:id="rId282">
         <w:r>
           <w:rPr>
             <w:i/>
@@ -18449,7 +18942,7 @@
           <w:t>Canadian Journal of Zoology</w:t>
         </w:r>
       </w:hyperlink>
-      <w:hyperlink r:id="rId282">
+      <w:hyperlink r:id="rId283">
         <w:r>
           <w:rPr>
             <w:sz w:val="20"/>
@@ -18458,7 +18951,7 @@
           <w:t xml:space="preserve">, </w:t>
         </w:r>
       </w:hyperlink>
-      <w:hyperlink r:id="rId283">
+      <w:hyperlink r:id="rId284">
         <w:r>
           <w:rPr>
             <w:i/>
@@ -18468,7 +18961,7 @@
           <w:t>74</w:t>
         </w:r>
       </w:hyperlink>
-      <w:hyperlink r:id="rId284">
+      <w:hyperlink r:id="rId285">
         <w:r>
           <w:rPr>
             <w:sz w:val="20"/>
@@ -18497,7 +18990,7 @@
           <w:szCs w:val="20"/>
         </w:rPr>
       </w:pPr>
-      <w:hyperlink r:id="rId285">
+      <w:hyperlink r:id="rId286">
         <w:r>
           <w:rPr>
             <w:sz w:val="20"/>
@@ -18522,7 +19015,7 @@
           <w:t xml:space="preserve">, L. J. (2002). </w:t>
         </w:r>
       </w:hyperlink>
-      <w:hyperlink r:id="rId286">
+      <w:hyperlink r:id="rId287">
         <w:r>
           <w:rPr>
             <w:i/>
@@ -18532,7 +19025,7 @@
           <w:t>Seasonal Patterns of Stress, Immune Function, and Disease</w:t>
         </w:r>
       </w:hyperlink>
-      <w:hyperlink r:id="rId287">
+      <w:hyperlink r:id="rId288">
         <w:r>
           <w:rPr>
             <w:sz w:val="20"/>
@@ -18561,7 +19054,7 @@
           <w:szCs w:val="20"/>
         </w:rPr>
       </w:pPr>
-      <w:hyperlink r:id="rId288">
+      <w:hyperlink r:id="rId289">
         <w:r>
           <w:rPr>
             <w:sz w:val="20"/>
@@ -18570,7 +19063,7 @@
           <w:t xml:space="preserve">Nunn, C. L., Jordán, F., McCabe, C. M., Verdolin, J. L., &amp; Fewell, J. H. (2015). Infectious disease and group size: More than just a numbers game. </w:t>
         </w:r>
       </w:hyperlink>
-      <w:hyperlink r:id="rId289">
+      <w:hyperlink r:id="rId290">
         <w:r>
           <w:rPr>
             <w:i/>
@@ -18580,7 +19073,7 @@
           <w:t>Philosophical Transactions of the Royal Society B: Biological Sciences</w:t>
         </w:r>
       </w:hyperlink>
-      <w:hyperlink r:id="rId290">
+      <w:hyperlink r:id="rId291">
         <w:r>
           <w:rPr>
             <w:sz w:val="20"/>
@@ -18589,7 +19082,7 @@
           <w:t xml:space="preserve">, </w:t>
         </w:r>
       </w:hyperlink>
-      <w:hyperlink r:id="rId291">
+      <w:hyperlink r:id="rId292">
         <w:r>
           <w:rPr>
             <w:i/>
@@ -18599,7 +19092,7 @@
           <w:t>370</w:t>
         </w:r>
       </w:hyperlink>
-      <w:hyperlink r:id="rId292">
+      <w:hyperlink r:id="rId293">
         <w:r>
           <w:rPr>
             <w:sz w:val="20"/>
@@ -18628,7 +19121,7 @@
           <w:szCs w:val="20"/>
         </w:rPr>
       </w:pPr>
-      <w:hyperlink r:id="rId293">
+      <w:hyperlink r:id="rId294">
         <w:r>
           <w:rPr>
             <w:sz w:val="20"/>
@@ -18637,7 +19130,7 @@
           <w:t xml:space="preserve">Nunn, C. L., Lindenfors, P., Pursall, E. R., &amp; Rolff, J. (2009). On sexual dimorphism in immune function. </w:t>
         </w:r>
       </w:hyperlink>
-      <w:hyperlink r:id="rId294">
+      <w:hyperlink r:id="rId295">
         <w:r>
           <w:rPr>
             <w:i/>
@@ -18647,7 +19140,7 @@
           <w:t>Philosophical Transactions of the Royal Society B: Biological Sciences</w:t>
         </w:r>
       </w:hyperlink>
-      <w:hyperlink r:id="rId295">
+      <w:hyperlink r:id="rId296">
         <w:r>
           <w:rPr>
             <w:sz w:val="20"/>
@@ -18656,7 +19149,7 @@
           <w:t xml:space="preserve">, </w:t>
         </w:r>
       </w:hyperlink>
-      <w:hyperlink r:id="rId296">
+      <w:hyperlink r:id="rId297">
         <w:r>
           <w:rPr>
             <w:i/>
@@ -18666,7 +19159,7 @@
           <w:t>364</w:t>
         </w:r>
       </w:hyperlink>
-      <w:hyperlink r:id="rId297">
+      <w:hyperlink r:id="rId298">
         <w:r>
           <w:rPr>
             <w:sz w:val="20"/>
@@ -18695,7 +19188,7 @@
           <w:szCs w:val="20"/>
         </w:rPr>
       </w:pPr>
-      <w:hyperlink r:id="rId298">
+      <w:hyperlink r:id="rId299">
         <w:r>
           <w:rPr>
             <w:sz w:val="20"/>
@@ -18704,7 +19197,7 @@
           <w:t xml:space="preserve">O’Connell, C. A., DiGiorgio, A. L., Ugarte, A. D., Brittain, R. S. A., Naumenko, D. J., Utami Atmoko, S. S., &amp; Vogel, E. R. (2021). Wild Bornean orangutans experience muscle catabolism during episodes of fruit scarcity. </w:t>
         </w:r>
       </w:hyperlink>
-      <w:hyperlink r:id="rId299">
+      <w:hyperlink r:id="rId300">
         <w:r>
           <w:rPr>
             <w:i/>
@@ -18714,7 +19207,7 @@
           <w:t>Scientific Reports</w:t>
         </w:r>
       </w:hyperlink>
-      <w:hyperlink r:id="rId300">
+      <w:hyperlink r:id="rId301">
         <w:r>
           <w:rPr>
             <w:sz w:val="20"/>
@@ -18723,7 +19216,7 @@
           <w:t xml:space="preserve">, </w:t>
         </w:r>
       </w:hyperlink>
-      <w:hyperlink r:id="rId301">
+      <w:hyperlink r:id="rId302">
         <w:r>
           <w:rPr>
             <w:i/>
@@ -18733,7 +19226,7 @@
           <w:t>11</w:t>
         </w:r>
       </w:hyperlink>
-      <w:hyperlink r:id="rId302">
+      <w:hyperlink r:id="rId303">
         <w:r>
           <w:rPr>
             <w:sz w:val="20"/>
@@ -18762,7 +19255,7 @@
           <w:szCs w:val="20"/>
         </w:rPr>
       </w:pPr>
-      <w:hyperlink r:id="rId303">
+      <w:hyperlink r:id="rId304">
         <w:r>
           <w:rPr>
             <w:sz w:val="20"/>
@@ -18771,7 +19264,7 @@
           <w:t xml:space="preserve">Page, A. E., Chaudhary, N., Viguier, S., Dyble, M., Thompson, J., Smith, D., Salali, G. D., Mace, R., &amp; Migliano, A. B. (2017). Hunter-Gatherer Social Networks and Reproductive Success. </w:t>
         </w:r>
       </w:hyperlink>
-      <w:hyperlink r:id="rId304">
+      <w:hyperlink r:id="rId305">
         <w:r>
           <w:rPr>
             <w:i/>
@@ -18781,7 +19274,7 @@
           <w:t>Scientific Reports</w:t>
         </w:r>
       </w:hyperlink>
-      <w:hyperlink r:id="rId305">
+      <w:hyperlink r:id="rId306">
         <w:r>
           <w:rPr>
             <w:sz w:val="20"/>
@@ -18790,7 +19283,7 @@
           <w:t xml:space="preserve">, </w:t>
         </w:r>
       </w:hyperlink>
-      <w:hyperlink r:id="rId306">
+      <w:hyperlink r:id="rId307">
         <w:r>
           <w:rPr>
             <w:i/>
@@ -18800,7 +19293,7 @@
           <w:t>7</w:t>
         </w:r>
       </w:hyperlink>
-      <w:hyperlink r:id="rId307">
+      <w:hyperlink r:id="rId308">
         <w:r>
           <w:rPr>
             <w:sz w:val="20"/>
@@ -18829,7 +19322,7 @@
           <w:szCs w:val="20"/>
         </w:rPr>
       </w:pPr>
-      <w:hyperlink r:id="rId308">
+      <w:hyperlink r:id="rId309">
         <w:proofErr w:type="spellStart"/>
         <w:r>
           <w:rPr>
@@ -18847,7 +19340,7 @@
           <w:t xml:space="preserve">, M. D., &amp; Harvey, P. H. (2003). Evolution of the juvenile period in primates. In M. A. Pereira &amp; L. A. Fairbanks (Eds.), </w:t>
         </w:r>
       </w:hyperlink>
-      <w:hyperlink r:id="rId309">
+      <w:hyperlink r:id="rId310">
         <w:r>
           <w:rPr>
             <w:i/>
@@ -18857,7 +19350,7 @@
           <w:t>Juvenile Primates</w:t>
         </w:r>
       </w:hyperlink>
-      <w:hyperlink r:id="rId310">
+      <w:hyperlink r:id="rId311">
         <w:r>
           <w:rPr>
             <w:sz w:val="20"/>
@@ -18886,7 +19379,7 @@
           <w:szCs w:val="20"/>
         </w:rPr>
       </w:pPr>
-      <w:hyperlink r:id="rId311">
+      <w:hyperlink r:id="rId312">
         <w:r>
           <w:rPr>
             <w:sz w:val="20"/>
@@ -18903,7 +19396,7 @@
           <w:t xml:space="preserve">Fairbanks (Eds.), </w:t>
         </w:r>
       </w:hyperlink>
-      <w:hyperlink r:id="rId312">
+      <w:hyperlink r:id="rId313">
         <w:r>
           <w:rPr>
             <w:i/>
@@ -18913,7 +19406,7 @@
           <w:t>Juvenile Primates: Life history, development, and behavior</w:t>
         </w:r>
       </w:hyperlink>
-      <w:hyperlink r:id="rId313">
+      <w:hyperlink r:id="rId314">
         <w:r>
           <w:rPr>
             <w:sz w:val="20"/>
@@ -18942,7 +19435,7 @@
           <w:szCs w:val="20"/>
         </w:rPr>
       </w:pPr>
-      <w:hyperlink r:id="rId314">
+      <w:hyperlink r:id="rId315">
         <w:r>
           <w:rPr>
             <w:sz w:val="20"/>
@@ -18951,7 +19444,7 @@
           <w:t xml:space="preserve">Pond, C. M. (1996). Interactions between adipose tissue and the immune system. </w:t>
         </w:r>
       </w:hyperlink>
-      <w:hyperlink r:id="rId315">
+      <w:hyperlink r:id="rId316">
         <w:r>
           <w:rPr>
             <w:i/>
@@ -18961,7 +19454,7 @@
           <w:t>Proceedings of the Nutrition Society</w:t>
         </w:r>
       </w:hyperlink>
-      <w:hyperlink r:id="rId316">
+      <w:hyperlink r:id="rId317">
         <w:r>
           <w:rPr>
             <w:sz w:val="20"/>
@@ -18970,7 +19463,7 @@
           <w:t xml:space="preserve">, </w:t>
         </w:r>
       </w:hyperlink>
-      <w:hyperlink r:id="rId317">
+      <w:hyperlink r:id="rId318">
         <w:r>
           <w:rPr>
             <w:i/>
@@ -18980,7 +19473,7 @@
           <w:t>55</w:t>
         </w:r>
       </w:hyperlink>
-      <w:hyperlink r:id="rId318">
+      <w:hyperlink r:id="rId319">
         <w:r>
           <w:rPr>
             <w:sz w:val="20"/>
@@ -19009,7 +19502,7 @@
           <w:szCs w:val="20"/>
         </w:rPr>
       </w:pPr>
-      <w:hyperlink r:id="rId319">
+      <w:hyperlink r:id="rId320">
         <w:r>
           <w:rPr>
             <w:sz w:val="20"/>
@@ -19018,7 +19511,7 @@
           <w:t xml:space="preserve">Prendergast, A. J., &amp; Humphrey, J. H. (2014). The stunting syndrome in developing countries. </w:t>
         </w:r>
       </w:hyperlink>
-      <w:hyperlink r:id="rId320">
+      <w:hyperlink r:id="rId321">
         <w:r>
           <w:rPr>
             <w:i/>
@@ -19028,7 +19521,7 @@
           <w:t>Paediatrics and International Child Health</w:t>
         </w:r>
       </w:hyperlink>
-      <w:hyperlink r:id="rId321">
+      <w:hyperlink r:id="rId322">
         <w:r>
           <w:rPr>
             <w:sz w:val="20"/>
@@ -19037,7 +19530,7 @@
           <w:t xml:space="preserve">, </w:t>
         </w:r>
       </w:hyperlink>
-      <w:hyperlink r:id="rId322">
+      <w:hyperlink r:id="rId323">
         <w:r>
           <w:rPr>
             <w:i/>
@@ -19047,7 +19540,7 @@
           <w:t>34</w:t>
         </w:r>
       </w:hyperlink>
-      <w:hyperlink r:id="rId323">
+      <w:hyperlink r:id="rId324">
         <w:r>
           <w:rPr>
             <w:sz w:val="20"/>
@@ -19076,7 +19569,7 @@
           <w:szCs w:val="20"/>
         </w:rPr>
       </w:pPr>
-      <w:hyperlink r:id="rId324">
+      <w:hyperlink r:id="rId325">
         <w:r>
           <w:rPr>
             <w:sz w:val="20"/>
@@ -19093,7 +19586,7 @@
           <w:t xml:space="preserve">Effects of a Dipteran Ectoparasite on Immune Response and Growth Trade-Offs in Barn Swallow, Hirundo rustica, Nestlings. </w:t>
         </w:r>
       </w:hyperlink>
-      <w:hyperlink r:id="rId325">
+      <w:hyperlink r:id="rId326">
         <w:r>
           <w:rPr>
             <w:i/>
@@ -19103,7 +19596,7 @@
           <w:t>Oikos</w:t>
         </w:r>
       </w:hyperlink>
-      <w:hyperlink r:id="rId326">
+      <w:hyperlink r:id="rId327">
         <w:r>
           <w:rPr>
             <w:sz w:val="20"/>
@@ -19112,7 +19605,7 @@
           <w:t xml:space="preserve">, </w:t>
         </w:r>
       </w:hyperlink>
-      <w:hyperlink r:id="rId327">
+      <w:hyperlink r:id="rId328">
         <w:r>
           <w:rPr>
             <w:i/>
@@ -19122,7 +19615,7 @@
           <w:t>81</w:t>
         </w:r>
       </w:hyperlink>
-      <w:hyperlink r:id="rId328">
+      <w:hyperlink r:id="rId329">
         <w:r>
           <w:rPr>
             <w:sz w:val="20"/>
@@ -19151,7 +19644,7 @@
           <w:szCs w:val="20"/>
         </w:rPr>
       </w:pPr>
-      <w:hyperlink r:id="rId329">
+      <w:hyperlink r:id="rId330">
         <w:r>
           <w:rPr>
             <w:sz w:val="20"/>
@@ -19160,7 +19653,7 @@
           <w:t xml:space="preserve">Schaible, U. E., &amp; Kaufmann, S. H. E. (2007). Malnutrition and Infection: Complex Mechanisms and Global Impacts. </w:t>
         </w:r>
       </w:hyperlink>
-      <w:hyperlink r:id="rId330">
+      <w:hyperlink r:id="rId331">
         <w:r>
           <w:rPr>
             <w:i/>
@@ -19170,7 +19663,7 @@
           <w:t>PLOS Medicine</w:t>
         </w:r>
       </w:hyperlink>
-      <w:hyperlink r:id="rId331">
+      <w:hyperlink r:id="rId332">
         <w:r>
           <w:rPr>
             <w:sz w:val="20"/>
@@ -19179,7 +19672,7 @@
           <w:t xml:space="preserve">, </w:t>
         </w:r>
       </w:hyperlink>
-      <w:hyperlink r:id="rId332">
+      <w:hyperlink r:id="rId333">
         <w:r>
           <w:rPr>
             <w:i/>
@@ -19189,7 +19682,7 @@
           <w:t>4</w:t>
         </w:r>
       </w:hyperlink>
-      <w:hyperlink r:id="rId333">
+      <w:hyperlink r:id="rId334">
         <w:r>
           <w:rPr>
             <w:sz w:val="20"/>
@@ -19218,7 +19711,7 @@
           <w:szCs w:val="20"/>
         </w:rPr>
       </w:pPr>
-      <w:hyperlink r:id="rId334">
+      <w:hyperlink r:id="rId335">
         <w:r>
           <w:rPr>
             <w:sz w:val="20"/>
@@ -19235,7 +19728,7 @@
           <w:t xml:space="preserve">Finding a dominance order most consistent with a linear hierarchy: An improved algorithm for the I&amp;SI method. </w:t>
         </w:r>
       </w:hyperlink>
-      <w:hyperlink r:id="rId335">
+      <w:hyperlink r:id="rId336">
         <w:r>
           <w:rPr>
             <w:i/>
@@ -19245,7 +19738,7 @@
           <w:t>Animal Behaviour</w:t>
         </w:r>
       </w:hyperlink>
-      <w:hyperlink r:id="rId336">
+      <w:hyperlink r:id="rId337">
         <w:r>
           <w:rPr>
             <w:sz w:val="20"/>
@@ -19254,7 +19747,7 @@
           <w:t xml:space="preserve">, </w:t>
         </w:r>
       </w:hyperlink>
-      <w:hyperlink r:id="rId337">
+      <w:hyperlink r:id="rId338">
         <w:r>
           <w:rPr>
             <w:i/>
@@ -19264,7 +19757,7 @@
           <w:t>86</w:t>
         </w:r>
       </w:hyperlink>
-      <w:hyperlink r:id="rId338">
+      <w:hyperlink r:id="rId339">
         <w:r>
           <w:rPr>
             <w:sz w:val="20"/>
@@ -19293,7 +19786,7 @@
           <w:szCs w:val="20"/>
         </w:rPr>
       </w:pPr>
-      <w:hyperlink r:id="rId339">
+      <w:hyperlink r:id="rId340">
         <w:r>
           <w:rPr>
             <w:sz w:val="20"/>
@@ -19302,7 +19795,7 @@
           <w:t xml:space="preserve">Schulte-Hostedde, A. I., Zinner, B., Millar, J. S., &amp; Hickling, G. J. (2005). Restitution of Mass–Size Residuals: Validating Body Condition Indices. </w:t>
         </w:r>
       </w:hyperlink>
-      <w:hyperlink r:id="rId340">
+      <w:hyperlink r:id="rId341">
         <w:r>
           <w:rPr>
             <w:i/>
@@ -19312,7 +19805,7 @@
           <w:t>Ecology</w:t>
         </w:r>
       </w:hyperlink>
-      <w:hyperlink r:id="rId341">
+      <w:hyperlink r:id="rId342">
         <w:r>
           <w:rPr>
             <w:sz w:val="20"/>
@@ -19321,7 +19814,7 @@
           <w:t xml:space="preserve">, </w:t>
         </w:r>
       </w:hyperlink>
-      <w:hyperlink r:id="rId342">
+      <w:hyperlink r:id="rId343">
         <w:r>
           <w:rPr>
             <w:i/>
@@ -19331,7 +19824,7 @@
           <w:t>86</w:t>
         </w:r>
       </w:hyperlink>
-      <w:hyperlink r:id="rId343">
+      <w:hyperlink r:id="rId344">
         <w:r>
           <w:rPr>
             <w:sz w:val="20"/>
@@ -19360,7 +19853,7 @@
           <w:szCs w:val="20"/>
         </w:rPr>
       </w:pPr>
-      <w:hyperlink r:id="rId344">
+      <w:hyperlink r:id="rId345">
         <w:r>
           <w:rPr>
             <w:sz w:val="20"/>
@@ -19369,7 +19862,7 @@
           <w:t xml:space="preserve">Shattuck-Heidorn, H., Reiches, M. W., Prentice, A. M., Moore, S. E., &amp; Ellison, P. T. (2017). Energetics and the immune system: Trade-offs associated with non-acute levels of CRP in adolescent Gambian girls. </w:t>
         </w:r>
       </w:hyperlink>
-      <w:hyperlink r:id="rId345">
+      <w:hyperlink r:id="rId346">
         <w:r>
           <w:rPr>
             <w:i/>
@@ -19379,7 +19872,7 @@
           <w:t>Evolution, Medicine, and Public Health</w:t>
         </w:r>
       </w:hyperlink>
-      <w:hyperlink r:id="rId346">
+      <w:hyperlink r:id="rId347">
         <w:r>
           <w:rPr>
             <w:sz w:val="20"/>
@@ -19388,7 +19881,7 @@
           <w:t xml:space="preserve">, </w:t>
         </w:r>
       </w:hyperlink>
-      <w:hyperlink r:id="rId347">
+      <w:hyperlink r:id="rId348">
         <w:r>
           <w:rPr>
             <w:i/>
@@ -19398,7 +19891,7 @@
           <w:t>2017</w:t>
         </w:r>
       </w:hyperlink>
-      <w:hyperlink r:id="rId348">
+      <w:hyperlink r:id="rId349">
         <w:r>
           <w:rPr>
             <w:sz w:val="20"/>
@@ -19427,7 +19920,7 @@
           <w:szCs w:val="20"/>
         </w:rPr>
       </w:pPr>
-      <w:hyperlink r:id="rId349">
+      <w:hyperlink r:id="rId350">
         <w:r>
           <w:rPr>
             <w:sz w:val="20"/>
@@ -19436,7 +19929,7 @@
           <w:t xml:space="preserve">Soler, J. J., Neve, L. de, Pérez–Contreras, T., Soler, M., &amp; Sorci, G. (2003). Trade-off between immunocompetence and growth in magpies: An experimental study. </w:t>
         </w:r>
       </w:hyperlink>
-      <w:hyperlink r:id="rId350">
+      <w:hyperlink r:id="rId351">
         <w:r>
           <w:rPr>
             <w:i/>
@@ -19446,7 +19939,7 @@
           <w:t>Proceedings of the Royal Society of London. Series B: Biological Sciences</w:t>
         </w:r>
       </w:hyperlink>
-      <w:hyperlink r:id="rId351">
+      <w:hyperlink r:id="rId352">
         <w:r>
           <w:rPr>
             <w:sz w:val="20"/>
@@ -19455,7 +19948,7 @@
           <w:t xml:space="preserve">, </w:t>
         </w:r>
       </w:hyperlink>
-      <w:hyperlink r:id="rId352">
+      <w:hyperlink r:id="rId353">
         <w:r>
           <w:rPr>
             <w:i/>
@@ -19465,7 +19958,7 @@
           <w:t>270</w:t>
         </w:r>
       </w:hyperlink>
-      <w:hyperlink r:id="rId353">
+      <w:hyperlink r:id="rId354">
         <w:r>
           <w:rPr>
             <w:sz w:val="20"/>
@@ -19494,7 +19987,7 @@
           <w:szCs w:val="20"/>
         </w:rPr>
       </w:pPr>
-      <w:hyperlink r:id="rId354">
+      <w:hyperlink r:id="rId355">
         <w:r>
           <w:rPr>
             <w:sz w:val="20"/>
@@ -19511,7 +20004,7 @@
           <w:t xml:space="preserve">the Kakamega Forest, Kenya. </w:t>
         </w:r>
       </w:hyperlink>
-      <w:hyperlink r:id="rId355">
+      <w:hyperlink r:id="rId356">
         <w:r>
           <w:rPr>
             <w:i/>
@@ -19521,7 +20014,7 @@
           <w:t>American Journal of Primatology</w:t>
         </w:r>
       </w:hyperlink>
-      <w:hyperlink r:id="rId356">
+      <w:hyperlink r:id="rId357">
         <w:r>
           <w:rPr>
             <w:sz w:val="20"/>
@@ -19530,7 +20023,7 @@
           <w:t xml:space="preserve">, </w:t>
         </w:r>
       </w:hyperlink>
-      <w:hyperlink r:id="rId357">
+      <w:hyperlink r:id="rId358">
         <w:r>
           <w:rPr>
             <w:i/>
@@ -19540,7 +20033,7 @@
           <w:t>81</w:t>
         </w:r>
       </w:hyperlink>
-      <w:hyperlink r:id="rId358">
+      <w:hyperlink r:id="rId359">
         <w:r>
           <w:rPr>
             <w:sz w:val="20"/>
@@ -19569,7 +20062,7 @@
           <w:szCs w:val="20"/>
         </w:rPr>
       </w:pPr>
-      <w:hyperlink r:id="rId359">
+      <w:hyperlink r:id="rId360">
         <w:r>
           <w:rPr>
             <w:sz w:val="20"/>
@@ -19578,7 +20071,7 @@
           <w:t xml:space="preserve">Thompson González, N., Otali, E., Machanda, Z., Muller, M. N., Wrangham, R., &amp; Emery Thompson, M. (2020). Urinary markers of oxidative stress respond to infection and late-life in wild chimpanzees. </w:t>
         </w:r>
       </w:hyperlink>
-      <w:hyperlink r:id="rId360">
+      <w:hyperlink r:id="rId361">
         <w:r>
           <w:rPr>
             <w:i/>
@@ -19588,7 +20081,7 @@
           <w:t>PLOS ONE</w:t>
         </w:r>
       </w:hyperlink>
-      <w:hyperlink r:id="rId361">
+      <w:hyperlink r:id="rId362">
         <w:r>
           <w:rPr>
             <w:sz w:val="20"/>
@@ -19597,7 +20090,7 @@
           <w:t xml:space="preserve">, </w:t>
         </w:r>
       </w:hyperlink>
-      <w:hyperlink r:id="rId362">
+      <w:hyperlink r:id="rId363">
         <w:r>
           <w:rPr>
             <w:i/>
@@ -19607,7 +20100,7 @@
           <w:t>15</w:t>
         </w:r>
       </w:hyperlink>
-      <w:hyperlink r:id="rId363">
+      <w:hyperlink r:id="rId364">
         <w:r>
           <w:rPr>
             <w:sz w:val="20"/>
@@ -19636,7 +20129,7 @@
           <w:szCs w:val="20"/>
         </w:rPr>
       </w:pPr>
-      <w:hyperlink r:id="rId364">
+      <w:hyperlink r:id="rId365">
         <w:r>
           <w:rPr>
             <w:sz w:val="20"/>
@@ -19645,7 +20138,7 @@
           <w:t xml:space="preserve">Thompson, N. A., Higham, J. P., Heistermann, M., Vogel, E., &amp; Cords, M. (2020). Energy balance but not competitive environment corresponds with allostatic load during development in an Old World monkey. </w:t>
         </w:r>
       </w:hyperlink>
-      <w:hyperlink r:id="rId365">
+      <w:hyperlink r:id="rId366">
         <w:r>
           <w:rPr>
             <w:i/>
@@ -19655,7 +20148,7 @@
           <w:t>Hormones and Behavior</w:t>
         </w:r>
       </w:hyperlink>
-      <w:hyperlink r:id="rId366">
+      <w:hyperlink r:id="rId367">
         <w:r>
           <w:rPr>
             <w:sz w:val="20"/>
@@ -19664,7 +20157,7 @@
           <w:t xml:space="preserve">, </w:t>
         </w:r>
       </w:hyperlink>
-      <w:hyperlink r:id="rId367">
+      <w:hyperlink r:id="rId368">
         <w:r>
           <w:rPr>
             <w:i/>
@@ -19674,7 +20167,7 @@
           <w:t>119</w:t>
         </w:r>
       </w:hyperlink>
-      <w:hyperlink r:id="rId368">
+      <w:hyperlink r:id="rId369">
         <w:r>
           <w:rPr>
             <w:sz w:val="20"/>
@@ -19703,7 +20196,7 @@
           <w:szCs w:val="20"/>
         </w:rPr>
       </w:pPr>
-      <w:hyperlink r:id="rId369">
+      <w:hyperlink r:id="rId370">
         <w:r>
           <w:rPr>
             <w:sz w:val="20"/>
@@ -19712,7 +20205,7 @@
           <w:t xml:space="preserve">Tizard, I. (2008). Sickness behavior, its mechanisms and significance. </w:t>
         </w:r>
       </w:hyperlink>
-      <w:hyperlink r:id="rId370">
+      <w:hyperlink r:id="rId371">
         <w:r>
           <w:rPr>
             <w:i/>
@@ -19722,7 +20215,7 @@
           <w:t>Animal Health Research Reviews</w:t>
         </w:r>
       </w:hyperlink>
-      <w:hyperlink r:id="rId371">
+      <w:hyperlink r:id="rId372">
         <w:r>
           <w:rPr>
             <w:sz w:val="20"/>
@@ -19731,7 +20224,7 @@
           <w:t xml:space="preserve">, </w:t>
         </w:r>
       </w:hyperlink>
-      <w:hyperlink r:id="rId372">
+      <w:hyperlink r:id="rId373">
         <w:r>
           <w:rPr>
             <w:i/>
@@ -19741,7 +20234,7 @@
           <w:t>9</w:t>
         </w:r>
       </w:hyperlink>
-      <w:hyperlink r:id="rId373">
+      <w:hyperlink r:id="rId374">
         <w:r>
           <w:rPr>
             <w:sz w:val="20"/>
@@ -19770,7 +20263,7 @@
           <w:szCs w:val="20"/>
         </w:rPr>
       </w:pPr>
-      <w:hyperlink r:id="rId374">
+      <w:hyperlink r:id="rId375">
         <w:r>
           <w:rPr>
             <w:sz w:val="20"/>
@@ -19779,7 +20272,7 @@
           <w:t xml:space="preserve">Urlacher, S. S., Ellison, P. T., Sugiyama, L. S., Pontzer, H., Eick, G., Liebert, M. A., Cepon-Robins, T. J., Gildner, T. E., &amp; Snodgrass, J. J. (2018). Tradeoffs between immune function and childhood growth among Amazonian forager-horticulturalists. </w:t>
         </w:r>
       </w:hyperlink>
-      <w:hyperlink r:id="rId375">
+      <w:hyperlink r:id="rId376">
         <w:r>
           <w:rPr>
             <w:i/>
@@ -19789,7 +20282,7 @@
           <w:t>Proceedings of the National Academy of Sciences</w:t>
         </w:r>
       </w:hyperlink>
-      <w:hyperlink r:id="rId376">
+      <w:hyperlink r:id="rId377">
         <w:r>
           <w:rPr>
             <w:sz w:val="20"/>
@@ -19798,7 +20291,7 @@
           <w:t xml:space="preserve">, </w:t>
         </w:r>
       </w:hyperlink>
-      <w:hyperlink r:id="rId377">
+      <w:hyperlink r:id="rId378">
         <w:r>
           <w:rPr>
             <w:i/>
@@ -19808,7 +20301,7 @@
           <w:t>115</w:t>
         </w:r>
       </w:hyperlink>
-      <w:hyperlink r:id="rId378">
+      <w:hyperlink r:id="rId379">
         <w:r>
           <w:rPr>
             <w:sz w:val="20"/>
@@ -19837,7 +20330,7 @@
           <w:szCs w:val="20"/>
         </w:rPr>
       </w:pPr>
-      <w:hyperlink r:id="rId379">
+      <w:hyperlink r:id="rId380">
         <w:r>
           <w:rPr>
             <w:sz w:val="20"/>
@@ -19846,7 +20339,7 @@
           <w:t xml:space="preserve">van der Most, P. J., de Jong, B., Parmentier, H. K., &amp; Verhulst, S. (2011). Trade-off between growth and immune function: A meta-analysis of selection experiments. </w:t>
         </w:r>
       </w:hyperlink>
-      <w:hyperlink r:id="rId380">
+      <w:hyperlink r:id="rId381">
         <w:r>
           <w:rPr>
             <w:i/>
@@ -19856,7 +20349,7 @@
           <w:t>Functional Ecology</w:t>
         </w:r>
       </w:hyperlink>
-      <w:hyperlink r:id="rId381">
+      <w:hyperlink r:id="rId382">
         <w:r>
           <w:rPr>
             <w:sz w:val="20"/>
@@ -19865,7 +20358,7 @@
           <w:t xml:space="preserve">, </w:t>
         </w:r>
       </w:hyperlink>
-      <w:hyperlink r:id="rId382">
+      <w:hyperlink r:id="rId383">
         <w:r>
           <w:rPr>
             <w:i/>
@@ -19875,7 +20368,7 @@
           <w:t>25</w:t>
         </w:r>
       </w:hyperlink>
-      <w:hyperlink r:id="rId383">
+      <w:hyperlink r:id="rId384">
         <w:r>
           <w:rPr>
             <w:sz w:val="20"/>
@@ -19904,7 +20397,7 @@
           <w:szCs w:val="20"/>
         </w:rPr>
       </w:pPr>
-      <w:hyperlink r:id="rId384">
+      <w:hyperlink r:id="rId385">
         <w:r>
           <w:rPr>
             <w:sz w:val="20"/>
@@ -19977,7 +20470,7 @@
           <w:t xml:space="preserve">, L. L. (2024). Nutrition and Immune Function in Primates. In </w:t>
         </w:r>
       </w:hyperlink>
-      <w:hyperlink r:id="rId385">
+      <w:hyperlink r:id="rId386">
         <w:r>
           <w:rPr>
             <w:i/>
@@ -19987,7 +20480,7 @@
           <w:t>Primate Diet and Nutrition</w:t>
         </w:r>
       </w:hyperlink>
-      <w:hyperlink r:id="rId386">
+      <w:hyperlink r:id="rId387">
         <w:r>
           <w:rPr>
             <w:sz w:val="20"/>
@@ -20016,7 +20509,7 @@
           <w:szCs w:val="20"/>
         </w:rPr>
       </w:pPr>
-      <w:hyperlink r:id="rId387">
+      <w:hyperlink r:id="rId388">
         <w:r>
           <w:rPr>
             <w:sz w:val="20"/>
@@ -20025,7 +20518,7 @@
           <w:t xml:space="preserve">Weavers, H., Wood, W., &amp; Martin, P. (2019). Injury Activates a Dynamic Cytoprotective Network to Confer Stress Resilience and Drive Repair. </w:t>
         </w:r>
       </w:hyperlink>
-      <w:hyperlink r:id="rId388">
+      <w:hyperlink r:id="rId389">
         <w:r>
           <w:rPr>
             <w:i/>
@@ -20035,7 +20528,7 @@
           <w:t>Current Biology</w:t>
         </w:r>
       </w:hyperlink>
-      <w:hyperlink r:id="rId389">
+      <w:hyperlink r:id="rId390">
         <w:r>
           <w:rPr>
             <w:sz w:val="20"/>
@@ -20044,7 +20537,7 @@
           <w:t xml:space="preserve">, </w:t>
         </w:r>
       </w:hyperlink>
-      <w:hyperlink r:id="rId390">
+      <w:hyperlink r:id="rId391">
         <w:r>
           <w:rPr>
             <w:i/>
@@ -20054,7 +20547,7 @@
           <w:t>29</w:t>
         </w:r>
       </w:hyperlink>
-      <w:hyperlink r:id="rId391">
+      <w:hyperlink r:id="rId392">
         <w:r>
           <w:rPr>
             <w:sz w:val="20"/>
@@ -20083,7 +20576,7 @@
           <w:szCs w:val="20"/>
         </w:rPr>
       </w:pPr>
-      <w:hyperlink r:id="rId392">
+      <w:hyperlink r:id="rId393">
         <w:r>
           <w:rPr>
             <w:sz w:val="20"/>
@@ -20092,7 +20585,7 @@
           <w:t xml:space="preserve">Xu, D.-L., &amp; Wang, D.-H. (2010). Fasting suppresses T cell-mediated immunity in female Mongolian gerbils (Meriones unguiculatus). </w:t>
         </w:r>
       </w:hyperlink>
-      <w:hyperlink r:id="rId393">
+      <w:hyperlink r:id="rId394">
         <w:r>
           <w:rPr>
             <w:i/>
@@ -20102,7 +20595,7 @@
           <w:t>Comparative Biochemistry and Physiology Part A: Molecular &amp; Integrative Physiology</w:t>
         </w:r>
       </w:hyperlink>
-      <w:hyperlink r:id="rId394">
+      <w:hyperlink r:id="rId395">
         <w:r>
           <w:rPr>
             <w:sz w:val="20"/>
@@ -20111,7 +20604,7 @@
           <w:t xml:space="preserve">, </w:t>
         </w:r>
       </w:hyperlink>
-      <w:hyperlink r:id="rId395">
+      <w:hyperlink r:id="rId396">
         <w:r>
           <w:rPr>
             <w:i/>
@@ -20121,7 +20614,7 @@
           <w:t>155</w:t>
         </w:r>
       </w:hyperlink>
-      <w:hyperlink r:id="rId396">
+      <w:hyperlink r:id="rId397">
         <w:r>
           <w:rPr>
             <w:sz w:val="20"/>
@@ -20150,7 +20643,7 @@
           <w:szCs w:val="20"/>
         </w:rPr>
       </w:pPr>
-      <w:hyperlink r:id="rId397">
+      <w:hyperlink r:id="rId398">
         <w:r>
           <w:rPr>
             <w:sz w:val="20"/>
@@ -20159,7 +20652,7 @@
           <w:t xml:space="preserve">Zysling, D. A., &amp; Demas, G. E. (2007). Metabolic stress suppresses humoral immune function in long-day, but not short-day, Siberian hamsters (Phodopus sungorus). </w:t>
         </w:r>
       </w:hyperlink>
-      <w:hyperlink r:id="rId398">
+      <w:hyperlink r:id="rId399">
         <w:r>
           <w:rPr>
             <w:i/>
@@ -20169,7 +20662,7 @@
           <w:t>Journal of Comparative Physiology B</w:t>
         </w:r>
       </w:hyperlink>
-      <w:hyperlink r:id="rId399">
+      <w:hyperlink r:id="rId400">
         <w:r>
           <w:rPr>
             <w:sz w:val="20"/>
@@ -20178,7 +20671,7 @@
           <w:t xml:space="preserve">, </w:t>
         </w:r>
       </w:hyperlink>
-      <w:hyperlink r:id="rId400">
+      <w:hyperlink r:id="rId401">
         <w:r>
           <w:rPr>
             <w:i/>
@@ -20188,7 +20681,7 @@
           <w:t>177</w:t>
         </w:r>
       </w:hyperlink>
-      <w:hyperlink r:id="rId401">
+      <w:hyperlink r:id="rId402">
         <w:r>
           <w:rPr>
             <w:sz w:val="20"/>
@@ -20253,7 +20746,7 @@
       </w:pPr>
     </w:p>
     <w:sectPr>
-      <w:footerReference w:type="default" r:id="rId402"/>
+      <w:footerReference w:type="default" r:id="rId403"/>
       <w:pgSz w:w="12240" w:h="15840"/>
       <w:pgMar w:top="1440" w:right="1440" w:bottom="1440" w:left="1440" w:header="720" w:footer="720" w:gutter="0"/>
       <w:lnNumType w:countBy="1" w:restart="continuous"/>
@@ -20979,7 +21472,7 @@
     <w:name w:val="Normal"/>
     <w:qFormat/>
   </w:style>
-  <w:style w:type="paragraph" w:styleId="Ttulo1">
+  <w:style w:type="paragraph" w:styleId="Heading1">
     <w:name w:val="heading 1"/>
     <w:basedOn w:val="Normal"/>
     <w:next w:val="Normal"/>
@@ -20996,7 +21489,7 @@
       <w:szCs w:val="40"/>
     </w:rPr>
   </w:style>
-  <w:style w:type="paragraph" w:styleId="Ttulo2">
+  <w:style w:type="paragraph" w:styleId="Heading2">
     <w:name w:val="heading 2"/>
     <w:basedOn w:val="Normal"/>
     <w:next w:val="Normal"/>
@@ -21015,7 +21508,7 @@
       <w:szCs w:val="32"/>
     </w:rPr>
   </w:style>
-  <w:style w:type="paragraph" w:styleId="Ttulo3">
+  <w:style w:type="paragraph" w:styleId="Heading3">
     <w:name w:val="heading 3"/>
     <w:basedOn w:val="Normal"/>
     <w:next w:val="Normal"/>
@@ -21035,7 +21528,7 @@
       <w:szCs w:val="28"/>
     </w:rPr>
   </w:style>
-  <w:style w:type="paragraph" w:styleId="Ttulo4">
+  <w:style w:type="paragraph" w:styleId="Heading4">
     <w:name w:val="heading 4"/>
     <w:basedOn w:val="Normal"/>
     <w:next w:val="Normal"/>
@@ -21055,7 +21548,7 @@
       <w:szCs w:val="24"/>
     </w:rPr>
   </w:style>
-  <w:style w:type="paragraph" w:styleId="Ttulo5">
+  <w:style w:type="paragraph" w:styleId="Heading5">
     <w:name w:val="heading 5"/>
     <w:basedOn w:val="Normal"/>
     <w:next w:val="Normal"/>
@@ -21073,7 +21566,7 @@
       <w:color w:val="666666"/>
     </w:rPr>
   </w:style>
-  <w:style w:type="paragraph" w:styleId="Ttulo6">
+  <w:style w:type="paragraph" w:styleId="Heading6">
     <w:name w:val="heading 6"/>
     <w:basedOn w:val="Normal"/>
     <w:next w:val="Normal"/>
@@ -21092,13 +21585,13 @@
       <w:color w:val="666666"/>
     </w:rPr>
   </w:style>
-  <w:style w:type="character" w:default="1" w:styleId="Fuentedeprrafopredeter">
+  <w:style w:type="character" w:default="1" w:styleId="DefaultParagraphFont">
     <w:name w:val="Default Paragraph Font"/>
     <w:uiPriority w:val="1"/>
     <w:semiHidden/>
     <w:unhideWhenUsed/>
   </w:style>
-  <w:style w:type="table" w:default="1" w:styleId="Tablanormal">
+  <w:style w:type="table" w:default="1" w:styleId="TableNormal">
     <w:name w:val="Normal Table"/>
     <w:uiPriority w:val="99"/>
     <w:semiHidden/>
@@ -21113,7 +21606,7 @@
       </w:tblCellMar>
     </w:tblPr>
   </w:style>
-  <w:style w:type="numbering" w:default="1" w:styleId="Sinlista">
+  <w:style w:type="numbering" w:default="1" w:styleId="NoList">
     <w:name w:val="No List"/>
     <w:uiPriority w:val="99"/>
     <w:semiHidden/>
@@ -21130,7 +21623,7 @@
       </w:tblCellMar>
     </w:tblPr>
   </w:style>
-  <w:style w:type="paragraph" w:styleId="Ttulo">
+  <w:style w:type="paragraph" w:styleId="Title">
     <w:name w:val="Title"/>
     <w:basedOn w:val="Normal"/>
     <w:next w:val="Normal"/>
@@ -21146,7 +21639,7 @@
       <w:szCs w:val="52"/>
     </w:rPr>
   </w:style>
-  <w:style w:type="paragraph" w:styleId="Subttulo">
+  <w:style w:type="paragraph" w:styleId="Subtitle">
     <w:name w:val="Subtitle"/>
     <w:basedOn w:val="Normal"/>
     <w:next w:val="Normal"/>
@@ -21254,10 +21747,10 @@
       </w:tblCellMar>
     </w:tblPr>
   </w:style>
-  <w:style w:type="paragraph" w:styleId="Textocomentario">
+  <w:style w:type="paragraph" w:styleId="CommentText">
     <w:name w:val="annotation text"/>
     <w:basedOn w:val="Normal"/>
-    <w:link w:val="TextocomentarioCar"/>
+    <w:link w:val="CommentTextChar"/>
     <w:uiPriority w:val="99"/>
     <w:semiHidden/>
     <w:unhideWhenUsed/>
@@ -21269,10 +21762,10 @@
       <w:szCs w:val="20"/>
     </w:rPr>
   </w:style>
-  <w:style w:type="character" w:customStyle="1" w:styleId="TextocomentarioCar">
-    <w:name w:val="Texto comentario Car"/>
-    <w:basedOn w:val="Fuentedeprrafopredeter"/>
-    <w:link w:val="Textocomentario"/>
+  <w:style w:type="character" w:customStyle="1" w:styleId="CommentTextChar">
+    <w:name w:val="Comment Text Char"/>
+    <w:basedOn w:val="DefaultParagraphFont"/>
+    <w:link w:val="CommentText"/>
     <w:uiPriority w:val="99"/>
     <w:semiHidden/>
     <w:rPr>
@@ -21280,9 +21773,9 @@
       <w:szCs w:val="20"/>
     </w:rPr>
   </w:style>
-  <w:style w:type="character" w:styleId="Refdecomentario">
+  <w:style w:type="character" w:styleId="CommentReference">
     <w:name w:val="annotation reference"/>
-    <w:basedOn w:val="Fuentedeprrafopredeter"/>
+    <w:basedOn w:val="DefaultParagraphFont"/>
     <w:uiPriority w:val="99"/>
     <w:semiHidden/>
     <w:unhideWhenUsed/>
@@ -21291,19 +21784,19 @@
       <w:szCs w:val="16"/>
     </w:rPr>
   </w:style>
-  <w:style w:type="character" w:styleId="Nmerodelnea">
+  <w:style w:type="character" w:styleId="LineNumber">
     <w:name w:val="line number"/>
-    <w:basedOn w:val="Fuentedeprrafopredeter"/>
+    <w:basedOn w:val="DefaultParagraphFont"/>
     <w:uiPriority w:val="99"/>
     <w:semiHidden/>
     <w:unhideWhenUsed/>
     <w:rsid w:val="003B4E97"/>
   </w:style>
-  <w:style w:type="paragraph" w:styleId="Asuntodelcomentario">
+  <w:style w:type="paragraph" w:styleId="CommentSubject">
     <w:name w:val="annotation subject"/>
-    <w:basedOn w:val="Textocomentario"/>
-    <w:next w:val="Textocomentario"/>
-    <w:link w:val="AsuntodelcomentarioCar"/>
+    <w:basedOn w:val="CommentText"/>
+    <w:next w:val="CommentText"/>
+    <w:link w:val="CommentSubjectChar"/>
     <w:uiPriority w:val="99"/>
     <w:semiHidden/>
     <w:unhideWhenUsed/>
@@ -21313,10 +21806,10 @@
       <w:bCs/>
     </w:rPr>
   </w:style>
-  <w:style w:type="character" w:customStyle="1" w:styleId="AsuntodelcomentarioCar">
-    <w:name w:val="Asunto del comentario Car"/>
-    <w:basedOn w:val="TextocomentarioCar"/>
-    <w:link w:val="Asuntodelcomentario"/>
+  <w:style w:type="character" w:customStyle="1" w:styleId="CommentSubjectChar">
+    <w:name w:val="Comment Subject Char"/>
+    <w:basedOn w:val="CommentTextChar"/>
+    <w:link w:val="CommentSubject"/>
     <w:uiPriority w:val="99"/>
     <w:semiHidden/>
     <w:rsid w:val="00326745"/>
@@ -21327,7 +21820,7 @@
       <w:szCs w:val="20"/>
     </w:rPr>
   </w:style>
-  <w:style w:type="paragraph" w:styleId="Revisin">
+  <w:style w:type="paragraph" w:styleId="Revision">
     <w:name w:val="Revision"/>
     <w:hidden/>
     <w:uiPriority w:val="99"/>
@@ -21337,8 +21830,8 @@
       <w:spacing w:line="240" w:lineRule="auto"/>
     </w:pPr>
   </w:style>
-  <w:style w:type="paragraph" w:customStyle="1" w:styleId="Bibliography">
-    <w:name w:val="Bibliography"/>
+  <w:style w:type="paragraph" w:customStyle="1" w:styleId="Bibliography1">
+    <w:name w:val="Bibliography1"/>
     <w:basedOn w:val="Normal"/>
     <w:link w:val="BibliographyCar"/>
     <w:rsid w:val="009F1A29"/>
@@ -21352,16 +21845,16 @@
   </w:style>
   <w:style w:type="character" w:customStyle="1" w:styleId="BibliographyCar">
     <w:name w:val="Bibliography Car"/>
-    <w:basedOn w:val="Fuentedeprrafopredeter"/>
-    <w:link w:val="Bibliography"/>
+    <w:basedOn w:val="DefaultParagraphFont"/>
+    <w:link w:val="Bibliography1"/>
     <w:rsid w:val="009F1A29"/>
     <w:rPr>
       <w:rFonts w:ascii="Calibri" w:eastAsia="Calibri" w:hAnsi="Calibri" w:cs="Calibri"/>
     </w:rPr>
   </w:style>
-  <w:style w:type="character" w:styleId="Hipervnculo">
+  <w:style w:type="character" w:styleId="Hyperlink">
     <w:name w:val="Hyperlink"/>
-    <w:basedOn w:val="Fuentedeprrafopredeter"/>
+    <w:basedOn w:val="DefaultParagraphFont"/>
     <w:uiPriority w:val="99"/>
     <w:unhideWhenUsed/>
     <w:rsid w:val="009F1A29"/>
@@ -21370,9 +21863,9 @@
       <w:u w:val="single"/>
     </w:rPr>
   </w:style>
-  <w:style w:type="character" w:styleId="Mencinsinresolver">
+  <w:style w:type="character" w:styleId="UnresolvedMention">
     <w:name w:val="Unresolved Mention"/>
-    <w:basedOn w:val="Fuentedeprrafopredeter"/>
+    <w:basedOn w:val="DefaultParagraphFont"/>
     <w:uiPriority w:val="99"/>
     <w:semiHidden/>
     <w:unhideWhenUsed/>

</xml_diff>